<commit_message>
Talks and thesis documents
Started some files, and pushing finished version of hub talk
</commit_message>
<xml_diff>
--- a/docs/thesis/introduction.docx
+++ b/docs/thesis/introduction.docx
@@ -1,6 +1,6 @@
 
 <file path=word/document.xml><?xml version="1.0" encoding="utf-8"?>
-<w:document xmlns:wpc="http://schemas.microsoft.com/office/word/2010/wordprocessingCanvas" xmlns:mc="http://schemas.openxmlformats.org/markup-compatibility/2006" xmlns:o="urn:schemas-microsoft-com:office:office" xmlns:r="http://schemas.openxmlformats.org/officeDocument/2006/relationships" xmlns:m="http://schemas.openxmlformats.org/officeDocument/2006/math" xmlns:v="urn:schemas-microsoft-com:vml" xmlns:wp14="http://schemas.microsoft.com/office/word/2010/wordprocessingDrawing" xmlns:wp="http://schemas.openxmlformats.org/drawingml/2006/wordprocessingDrawing" xmlns:w10="urn:schemas-microsoft-com:office:word" xmlns:w="http://schemas.openxmlformats.org/wordprocessingml/2006/main" xmlns:w14="http://schemas.microsoft.com/office/word/2010/wordml" xmlns:wpg="http://schemas.microsoft.com/office/word/2010/wordprocessingGroup" xmlns:wpi="http://schemas.microsoft.com/office/word/2010/wordprocessingInk" xmlns:wne="http://schemas.microsoft.com/office/word/2006/wordml" xmlns:wps="http://schemas.microsoft.com/office/word/2010/wordprocessingShape" mc:Ignorable="w14 wp14">
+<w:document xmlns:wpc="http://schemas.microsoft.com/office/word/2010/wordprocessingCanvas" xmlns:cx="http://schemas.microsoft.com/office/drawing/2014/chartex" xmlns:cx1="http://schemas.microsoft.com/office/drawing/2015/9/8/chartex" xmlns:cx2="http://schemas.microsoft.com/office/drawing/2015/10/21/chartex" xmlns:cx3="http://schemas.microsoft.com/office/drawing/2016/5/9/chartex" xmlns:cx4="http://schemas.microsoft.com/office/drawing/2016/5/10/chartex" xmlns:cx5="http://schemas.microsoft.com/office/drawing/2016/5/11/chartex" xmlns:cx6="http://schemas.microsoft.com/office/drawing/2016/5/12/chartex" xmlns:cx7="http://schemas.microsoft.com/office/drawing/2016/5/13/chartex" xmlns:cx8="http://schemas.microsoft.com/office/drawing/2016/5/14/chartex" xmlns:mc="http://schemas.openxmlformats.org/markup-compatibility/2006" xmlns:aink="http://schemas.microsoft.com/office/drawing/2016/ink" xmlns:am3d="http://schemas.microsoft.com/office/drawing/2017/model3d" xmlns:o="urn:schemas-microsoft-com:office:office" xmlns:oel="http://schemas.microsoft.com/office/2019/extlst" xmlns:r="http://schemas.openxmlformats.org/officeDocument/2006/relationships" xmlns:m="http://schemas.openxmlformats.org/officeDocument/2006/math" xmlns:v="urn:schemas-microsoft-com:vml" xmlns:wp14="http://schemas.microsoft.com/office/word/2010/wordprocessingDrawing" xmlns:wp="http://schemas.openxmlformats.org/drawingml/2006/wordprocessingDrawing" xmlns:w10="urn:schemas-microsoft-com:office:word" xmlns:w="http://schemas.openxmlformats.org/wordprocessingml/2006/main" xmlns:w14="http://schemas.microsoft.com/office/word/2010/wordml" xmlns:w15="http://schemas.microsoft.com/office/word/2012/wordml" xmlns:w16cex="http://schemas.microsoft.com/office/word/2018/wordml/cex" xmlns:w16cid="http://schemas.microsoft.com/office/word/2016/wordml/cid" xmlns:w16="http://schemas.microsoft.com/office/word/2018/wordml" xmlns:w16sdtdh="http://schemas.microsoft.com/office/word/2020/wordml/sdtdatahash" xmlns:w16se="http://schemas.microsoft.com/office/word/2015/wordml/symex" xmlns:wpg="http://schemas.microsoft.com/office/word/2010/wordprocessingGroup" xmlns:wpi="http://schemas.microsoft.com/office/word/2010/wordprocessingInk" xmlns:wne="http://schemas.microsoft.com/office/word/2006/wordml" xmlns:wps="http://schemas.microsoft.com/office/word/2010/wordprocessingShape" mc:Ignorable="w14 w15 w16se w16cid w16 w16cex w16sdtdh wp14">
   <w:body>
     <w:p>
       <w:pPr>
@@ -81,12 +81,7 @@
         <w:spacing w:line="480" w:lineRule="auto"/>
       </w:pPr>
       <w:r>
-        <w:t>An early dem</w:t>
-      </w:r>
-      <w:bookmarkStart w:id="0" w:name="_GoBack"/>
-      <w:bookmarkEnd w:id="0"/>
-      <w:r>
-        <w:t xml:space="preserve">onstration </w:t>
+        <w:t xml:space="preserve">An early demonstration </w:t>
       </w:r>
       <w:r>
         <w:t xml:space="preserve">of a source memory task </w:t>
@@ -129,15 +124,7 @@
         <w:spacing w:line="480" w:lineRule="auto"/>
       </w:pPr>
       <w:r>
-        <w:t>Remember vs knowing, broader question of how many memory systems there are, why we might expect there to be multiple systems (</w:t>
-      </w:r>
-      <w:proofErr w:type="spellStart"/>
-      <w:r>
-        <w:t>Tulving</w:t>
-      </w:r>
-      <w:proofErr w:type="spellEnd"/>
-      <w:r>
-        <w:t>, 1985)</w:t>
+        <w:t>Remember vs knowing, broader question of how many memory systems there are, why we might expect there to be multiple systems (Tulving, 1985)</w:t>
       </w:r>
     </w:p>
     <w:p>
@@ -233,35 +220,7 @@
           <w:rFonts w:cstheme="minorHAnsi"/>
           <w:lang w:val="en-US"/>
         </w:rPr>
-        <w:t>Retrieval from source memory can be described as a single p</w:t>
-      </w:r>
-      <w:r>
-        <w:rPr>
-          <w:rFonts w:cstheme="minorHAnsi"/>
-          <w:lang w:val="en-US"/>
-        </w:rPr>
-        <w:t xml:space="preserve">rocess with variable precision. Threshold </w:t>
-      </w:r>
-      <w:r>
-        <w:rPr>
-          <w:rFonts w:cstheme="minorHAnsi"/>
-          <w:lang w:val="en-US"/>
-        </w:rPr>
-        <w:t>models assume that retrieval from memory is “all or none” or “some or none”. In either instance, the assumption</w:t>
-      </w:r>
-      <w:r>
-        <w:rPr>
-          <w:rFonts w:cstheme="minorHAnsi"/>
-          <w:lang w:val="en-US"/>
-        </w:rPr>
-        <w:t xml:space="preserve"> that retrieval of information from memory can fail entirely</w:t>
-      </w:r>
-      <w:r>
-        <w:rPr>
-          <w:rFonts w:cstheme="minorHAnsi"/>
-          <w:lang w:val="en-US"/>
-        </w:rPr>
-        <w:t xml:space="preserve"> necessitates a secondary cognitive process by which responses are generated in the absence of memory-driven information.</w:t>
+        <w:t>Retrieval from source memory can be described as a single process with variable precision. Threshold models assume that retrieval from memory is “all or none” or “some or none”. In either instance, the assumption that retrieval of information from memory can fail entirely necessitates a secondary cognitive process by which responses are generated in the absence of memory-driven information.</w:t>
       </w:r>
     </w:p>
     <w:p>
@@ -396,14 +355,7 @@
           <w:rFonts w:cstheme="minorHAnsi"/>
           <w:lang w:val="en-US"/>
         </w:rPr>
-        <w:t xml:space="preserve"> ROCs, and the distinctive</w:t>
-      </w:r>
-      <w:r>
-        <w:rPr>
-          <w:rFonts w:cstheme="minorHAnsi"/>
-          <w:lang w:val="en-US"/>
-        </w:rPr>
-        <w:t xml:space="preserve"> qualities of source ROCs. </w:t>
+        <w:t xml:space="preserve"> ROCs, and the distinctive qualities of source ROCs. </w:t>
       </w:r>
       <w:r>
         <w:rPr>
@@ -512,21 +464,12 @@
           <w:lang w:val="en-US"/>
         </w:rPr>
       </w:pPr>
-      <w:proofErr w:type="spellStart"/>
-      <w:r>
-        <w:rPr>
-          <w:rFonts w:cstheme="minorHAnsi"/>
-          <w:lang w:val="en-US"/>
-        </w:rPr>
-        <w:t>DeCarlo</w:t>
-      </w:r>
-      <w:proofErr w:type="spellEnd"/>
-      <w:r>
-        <w:rPr>
-          <w:rFonts w:cstheme="minorHAnsi"/>
-          <w:lang w:val="en-US"/>
-        </w:rPr>
-        <w:t xml:space="preserve"> (2003), correlated distributions (high recognition means high source accuracy too), with linear boundaries</w:t>
+      <w:r>
+        <w:rPr>
+          <w:rFonts w:cstheme="minorHAnsi"/>
+          <w:lang w:val="en-US"/>
+        </w:rPr>
+        <w:t>DeCarlo (2003), correlated distributions (high recognition means high source accuracy too), with linear boundaries</w:t>
       </w:r>
     </w:p>
     <w:p>
@@ -563,23 +506,7 @@
           <w:rFonts w:cstheme="minorHAnsi"/>
           <w:lang w:val="en-US"/>
         </w:rPr>
-        <w:t xml:space="preserve">, like </w:t>
-      </w:r>
-      <w:proofErr w:type="spellStart"/>
-      <w:r>
-        <w:rPr>
-          <w:rFonts w:cstheme="minorHAnsi"/>
-          <w:lang w:val="en-US"/>
-        </w:rPr>
-        <w:t>DeCarlo</w:t>
-      </w:r>
-      <w:proofErr w:type="spellEnd"/>
-      <w:r>
-        <w:rPr>
-          <w:rFonts w:cstheme="minorHAnsi"/>
-          <w:lang w:val="en-US"/>
-        </w:rPr>
-        <w:t xml:space="preserve"> but with nonlinear boundaries captures joint recognition and source data without separate recollection process by partitioning item strength/source strength 2D space.</w:t>
+        <w:t>, like DeCarlo but with nonlinear boundaries captures joint recognition and source data without separate recollection process by partitioning item strength/source strength 2D space.</w:t>
       </w:r>
       <w:r>
         <w:rPr>
@@ -623,14 +550,7 @@
           <w:rFonts w:cstheme="minorHAnsi"/>
           <w:lang w:val="en-US"/>
         </w:rPr>
-        <w:t xml:space="preserve"> and Dodson (2005), </w:t>
-      </w:r>
-      <w:r>
-        <w:rPr>
-          <w:rFonts w:cstheme="minorHAnsi"/>
-          <w:lang w:val="en-US"/>
-        </w:rPr>
-        <w:t>Collapsing across levels of confidence produces averaging artefacts that makes curvilinear source ROCs appear linear</w:t>
+        <w:t xml:space="preserve"> and Dodson (2005), Collapsing across levels of confidence produces averaging artefacts that makes curvilinear source ROCs appear linear</w:t>
       </w:r>
     </w:p>
     <w:p>
@@ -686,19 +606,11 @@
           <w:lang w:val="en-US"/>
         </w:rPr>
       </w:pPr>
-      <w:proofErr w:type="spellStart"/>
-      <w:r>
-        <w:rPr>
-          <w:lang w:val="en-US"/>
-        </w:rPr>
-        <w:t>Dube</w:t>
-      </w:r>
-      <w:proofErr w:type="spellEnd"/>
-      <w:r>
-        <w:rPr>
-          <w:lang w:val="en-US"/>
-        </w:rPr>
-        <w:t xml:space="preserve">, </w:t>
+      <w:r>
+        <w:rPr>
+          <w:lang w:val="en-US"/>
+        </w:rPr>
+        <w:t xml:space="preserve">Dube, </w:t>
       </w:r>
       <w:proofErr w:type="spellStart"/>
       <w:r>
@@ -1378,19 +1290,7 @@
         <w:rPr>
           <w:lang w:val="en-US"/>
         </w:rPr>
-        <w:t>b</w:t>
-      </w:r>
-      <w:r>
-        <w:rPr>
-          <w:lang w:val="en-US"/>
-        </w:rPr>
-        <w:t xml:space="preserve">y incorporating a systematic model of intrusions between </w:t>
-      </w:r>
-      <w:r>
-        <w:rPr>
-          <w:lang w:val="en-US"/>
-        </w:rPr>
-        <w:t>items…</w:t>
+        <w:t>by incorporating a systematic model of intrusions between items…</w:t>
       </w:r>
     </w:p>
     <w:p>
@@ -1629,48 +1529,48 @@
     </w:p>
     <w:p>
       <w:pPr>
-        <w:pStyle w:val="ListParagraph"/>
-        <w:numPr>
-          <w:ilvl w:val="1"/>
-          <w:numId w:val="8"/>
-        </w:numPr>
-        <w:spacing w:line="480" w:lineRule="auto"/>
+        <w:spacing w:line="480" w:lineRule="auto"/>
+        <w:contextualSpacing/>
         <w:rPr>
           <w:rFonts w:cstheme="minorHAnsi"/>
           <w:b/>
           <w:lang w:val="en-US"/>
         </w:rPr>
       </w:pPr>
-      <w:r>
+    </w:p>
+    <w:p>
+      <w:pPr>
+        <w:spacing w:line="480" w:lineRule="auto"/>
+        <w:contextualSpacing/>
         <w:rPr>
           <w:rFonts w:cstheme="minorHAnsi"/>
           <w:b/>
           <w:lang w:val="en-US"/>
         </w:rPr>
-        <w:t>How does stronger encoding affect source responding?</w:t>
-      </w:r>
-    </w:p>
-    <w:p>
-      <w:pPr>
-        <w:pStyle w:val="ListParagraph"/>
-        <w:numPr>
-          <w:ilvl w:val="1"/>
-          <w:numId w:val="8"/>
-        </w:numPr>
-        <w:spacing w:line="480" w:lineRule="auto"/>
+      </w:pPr>
+      <w:commentRangeStart w:id="0"/>
+      <w:r>
         <w:rPr>
           <w:rFonts w:cstheme="minorHAnsi"/>
           <w:b/>
           <w:lang w:val="en-US"/>
         </w:rPr>
-      </w:pPr>
+        <w:t>Overview of Studies</w:t>
+      </w:r>
       <w:r>
         <w:rPr>
           <w:rFonts w:cstheme="minorHAnsi"/>
           <w:b/>
           <w:lang w:val="en-US"/>
         </w:rPr>
-        <w:t>How do different types of responses compete over time?</w:t>
+        <w:t xml:space="preserve"> </w:t>
+      </w:r>
+      <w:commentRangeEnd w:id="0"/>
+      <w:r>
+        <w:rPr>
+          <w:rStyle w:val="CommentReference"/>
+        </w:rPr>
+        <w:commentReference w:id="0"/>
       </w:r>
     </w:p>
     <w:p>
@@ -1679,41 +1579,110 @@
         <w:contextualSpacing/>
         <w:rPr>
           <w:rFonts w:cstheme="minorHAnsi"/>
-          <w:b/>
-          <w:lang w:val="en-US"/>
-        </w:rPr>
-      </w:pPr>
-      <w:commentRangeStart w:id="1"/>
-      <w:r>
-        <w:rPr>
-          <w:rFonts w:cstheme="minorHAnsi"/>
-          <w:b/>
-          <w:lang w:val="en-US"/>
-        </w:rPr>
-        <w:t xml:space="preserve"> </w:t>
-      </w:r>
-      <w:r>
-        <w:rPr>
-          <w:rFonts w:cstheme="minorHAnsi"/>
-          <w:b/>
-          <w:lang w:val="en-US"/>
-        </w:rPr>
-        <w:t>Overview of Studies</w:t>
-      </w:r>
-      <w:r>
-        <w:rPr>
-          <w:rFonts w:cstheme="minorHAnsi"/>
-          <w:b/>
-          <w:lang w:val="en-US"/>
-        </w:rPr>
-        <w:t xml:space="preserve"> </w:t>
-      </w:r>
-      <w:commentRangeEnd w:id="1"/>
-      <w:r>
-        <w:rPr>
-          <w:rStyle w:val="CommentReference"/>
-        </w:rPr>
-        <w:commentReference w:id="1"/>
+          <w:lang w:val="en-US"/>
+        </w:rPr>
+      </w:pPr>
+      <w:r>
+        <w:rPr>
+          <w:rFonts w:cstheme="minorHAnsi"/>
+          <w:lang w:val="en-US"/>
+        </w:rPr>
+        <w:t>Study 1 introduce</w:t>
+      </w:r>
+      <w:r>
+        <w:rPr>
+          <w:rFonts w:cstheme="minorHAnsi"/>
+          <w:lang w:val="en-US"/>
+        </w:rPr>
+        <w:t>s</w:t>
+      </w:r>
+      <w:r>
+        <w:rPr>
+          <w:rFonts w:cstheme="minorHAnsi"/>
+          <w:lang w:val="en-US"/>
+        </w:rPr>
+        <w:t xml:space="preserve"> the ci</w:t>
+      </w:r>
+      <w:r>
+        <w:rPr>
+          <w:rFonts w:cstheme="minorHAnsi"/>
+          <w:lang w:val="en-US"/>
+        </w:rPr>
+        <w:t>rcular diffusion model and applies</w:t>
+      </w:r>
+      <w:r>
+        <w:rPr>
+          <w:rFonts w:cstheme="minorHAnsi"/>
+          <w:lang w:val="en-US"/>
+        </w:rPr>
+        <w:t xml:space="preserve"> it to a continuous outcome source memory task to model response accuracy and </w:t>
+      </w:r>
+      <w:r>
+        <w:rPr>
+          <w:rFonts w:cstheme="minorHAnsi"/>
+          <w:lang w:val="en-US"/>
+        </w:rPr>
+        <w:t xml:space="preserve">response time data. </w:t>
+      </w:r>
+      <w:r>
+        <w:rPr>
+          <w:rFonts w:cstheme="minorHAnsi"/>
+          <w:lang w:val="en-US"/>
+        </w:rPr>
+        <w:t>We conduct a model comparison to evaluate</w:t>
+      </w:r>
+      <w:r>
+        <w:rPr>
+          <w:rFonts w:cstheme="minorHAnsi"/>
+          <w:lang w:val="en-US"/>
+        </w:rPr>
+        <w:t xml:space="preserve"> three different variants of the circular diffusion model that express </w:t>
+      </w:r>
+      <w:r>
+        <w:rPr>
+          <w:rFonts w:cstheme="minorHAnsi"/>
+          <w:lang w:val="en-US"/>
+        </w:rPr>
+        <w:t xml:space="preserve">continuous, </w:t>
+      </w:r>
+      <w:proofErr w:type="spellStart"/>
+      <w:r>
+        <w:rPr>
+          <w:rFonts w:cstheme="minorHAnsi"/>
+          <w:lang w:val="en-US"/>
+        </w:rPr>
+        <w:t>thresholded</w:t>
+      </w:r>
+      <w:proofErr w:type="spellEnd"/>
+      <w:r>
+        <w:rPr>
+          <w:rFonts w:cstheme="minorHAnsi"/>
+          <w:lang w:val="en-US"/>
+        </w:rPr>
+        <w:t xml:space="preserve">, and hybrid processes. </w:t>
+      </w:r>
+      <w:r>
+        <w:rPr>
+          <w:rFonts w:cstheme="minorHAnsi"/>
+          <w:lang w:val="en-US"/>
+        </w:rPr>
+        <w:t xml:space="preserve">The conclusion of the model comparison exercise suggested that a single, continuous process was insufficient to produce the joint accuracy and response time data observed and that a guessing process was necessary. There was no clear advantage offered by the flexibility of the “some or none” hybrid model, which lead us to prefer the </w:t>
+      </w:r>
+      <w:proofErr w:type="spellStart"/>
+      <w:r>
+        <w:rPr>
+          <w:rFonts w:cstheme="minorHAnsi"/>
+          <w:lang w:val="en-US"/>
+        </w:rPr>
+        <w:t>thresholded</w:t>
+      </w:r>
+      <w:proofErr w:type="spellEnd"/>
+      <w:r>
+        <w:rPr>
+          <w:rFonts w:cstheme="minorHAnsi"/>
+          <w:lang w:val="en-US"/>
+        </w:rPr>
+        <w:t xml:space="preserve"> “all or none” model by virtue of its parsimony.   </w:t>
       </w:r>
     </w:p>
     <w:p>
@@ -1730,102 +1699,7 @@
           <w:rFonts w:cstheme="minorHAnsi"/>
           <w:lang w:val="en-US"/>
         </w:rPr>
-        <w:t>Study 1 introduce</w:t>
-      </w:r>
-      <w:r>
-        <w:rPr>
-          <w:rFonts w:cstheme="minorHAnsi"/>
-          <w:lang w:val="en-US"/>
-        </w:rPr>
-        <w:t>s</w:t>
-      </w:r>
-      <w:r>
-        <w:rPr>
-          <w:rFonts w:cstheme="minorHAnsi"/>
-          <w:lang w:val="en-US"/>
-        </w:rPr>
-        <w:t xml:space="preserve"> the ci</w:t>
-      </w:r>
-      <w:r>
-        <w:rPr>
-          <w:rFonts w:cstheme="minorHAnsi"/>
-          <w:lang w:val="en-US"/>
-        </w:rPr>
-        <w:t>rcular diffusion model and applies</w:t>
-      </w:r>
-      <w:r>
-        <w:rPr>
-          <w:rFonts w:cstheme="minorHAnsi"/>
-          <w:lang w:val="en-US"/>
-        </w:rPr>
-        <w:t xml:space="preserve"> it to a continuous outcome source memory task to model response accuracy and </w:t>
-      </w:r>
-      <w:r>
-        <w:rPr>
-          <w:rFonts w:cstheme="minorHAnsi"/>
-          <w:lang w:val="en-US"/>
-        </w:rPr>
-        <w:t xml:space="preserve">response time data. </w:t>
-      </w:r>
-      <w:r>
-        <w:rPr>
-          <w:rFonts w:cstheme="minorHAnsi"/>
-          <w:lang w:val="en-US"/>
-        </w:rPr>
-        <w:t>We conduct a model comparison to evaluate</w:t>
-      </w:r>
-      <w:r>
-        <w:rPr>
-          <w:rFonts w:cstheme="minorHAnsi"/>
-          <w:lang w:val="en-US"/>
-        </w:rPr>
-        <w:t xml:space="preserve"> three different variants of the circular diffusion model that express </w:t>
-      </w:r>
-      <w:r>
-        <w:rPr>
-          <w:rFonts w:cstheme="minorHAnsi"/>
-          <w:lang w:val="en-US"/>
-        </w:rPr>
-        <w:t xml:space="preserve">continuous, </w:t>
-      </w:r>
-      <w:proofErr w:type="spellStart"/>
-      <w:r>
-        <w:rPr>
-          <w:rFonts w:cstheme="minorHAnsi"/>
-          <w:lang w:val="en-US"/>
-        </w:rPr>
-        <w:t>thresholded</w:t>
-      </w:r>
-      <w:proofErr w:type="spellEnd"/>
-      <w:r>
-        <w:rPr>
-          <w:rFonts w:cstheme="minorHAnsi"/>
-          <w:lang w:val="en-US"/>
-        </w:rPr>
-        <w:t xml:space="preserve">, and hybrid processes. </w:t>
-      </w:r>
-      <w:r>
-        <w:rPr>
-          <w:rFonts w:cstheme="minorHAnsi"/>
-          <w:lang w:val="en-US"/>
-        </w:rPr>
-        <w:t xml:space="preserve">The conclusion of the model comparison exercise suggested that a single, continuous process was insufficient to produce the joint accuracy and response time data observed and that a guessing process was necessary. There was no clear advantage offered by the flexibility of the “some or none” hybrid model, which lead us to prefer the </w:t>
-      </w:r>
-      <w:proofErr w:type="spellStart"/>
-      <w:r>
-        <w:rPr>
-          <w:rFonts w:cstheme="minorHAnsi"/>
-          <w:lang w:val="en-US"/>
-        </w:rPr>
-        <w:t>thresholded</w:t>
-      </w:r>
-      <w:proofErr w:type="spellEnd"/>
-      <w:r>
-        <w:rPr>
-          <w:rFonts w:cstheme="minorHAnsi"/>
-          <w:lang w:val="en-US"/>
-        </w:rPr>
-        <w:t xml:space="preserve"> “all or none” model by virtue of its parsimony.   </w:t>
+        <w:t xml:space="preserve">Study 3 </w:t>
       </w:r>
     </w:p>
     <w:p>
@@ -1842,7 +1716,21 @@
           <w:rFonts w:cstheme="minorHAnsi"/>
           <w:lang w:val="en-US"/>
         </w:rPr>
-        <w:t xml:space="preserve">Study 3 </w:t>
+        <w:t>Study</w:t>
+      </w:r>
+      <w:r>
+        <w:rPr>
+          <w:rFonts w:cstheme="minorHAnsi"/>
+          <w:lang w:val="en-US"/>
+        </w:rPr>
+        <w:t xml:space="preserve"> 4</w:t>
+      </w:r>
+      <w:r>
+        <w:rPr>
+          <w:rFonts w:cstheme="minorHAnsi"/>
+          <w:lang w:val="en-US"/>
+        </w:rPr>
+        <w:t xml:space="preserve"> addresses one of the fundamental ambiguities of the model presented in Study 2 by replacing the mixture of probabilities with a race model that describes the process occurring over time by which one type of response occurs instead of the other alternatives. </w:t>
       </w:r>
     </w:p>
     <w:p>
@@ -1854,27 +1742,6 @@
           <w:lang w:val="en-US"/>
         </w:rPr>
       </w:pPr>
-      <w:r>
-        <w:rPr>
-          <w:rFonts w:cstheme="minorHAnsi"/>
-          <w:lang w:val="en-US"/>
-        </w:rPr>
-        <w:t>Study</w:t>
-      </w:r>
-      <w:r>
-        <w:rPr>
-          <w:rFonts w:cstheme="minorHAnsi"/>
-          <w:lang w:val="en-US"/>
-        </w:rPr>
-        <w:t xml:space="preserve"> 4</w:t>
-      </w:r>
-      <w:r>
-        <w:rPr>
-          <w:rFonts w:cstheme="minorHAnsi"/>
-          <w:lang w:val="en-US"/>
-        </w:rPr>
-        <w:t xml:space="preserve"> addresses one of the fundamental ambiguities of the model presented in Study 2 by replacing the mixture of probabilities with a race model that describes the process occurring over time by which one type of response occurs instead of the other alternatives. </w:t>
-      </w:r>
     </w:p>
     <w:p>
       <w:pPr>
@@ -1885,21 +1752,12 @@
           <w:lang w:val="en-US"/>
         </w:rPr>
       </w:pPr>
-    </w:p>
-    <w:p>
-      <w:pPr>
-        <w:spacing w:line="480" w:lineRule="auto"/>
-        <w:contextualSpacing/>
-        <w:rPr>
-          <w:rFonts w:cstheme="minorHAnsi"/>
-          <w:lang w:val="en-US"/>
-        </w:rPr>
-      </w:pPr>
-      <w:r>
-        <w:rPr>
-          <w:rFonts w:cstheme="minorHAnsi"/>
-          <w:lang w:val="en-US"/>
-        </w:rPr>
+      <w:r>
+        <w:rPr>
+          <w:rFonts w:cstheme="minorHAnsi"/>
+          <w:lang w:val="en-US"/>
+        </w:rPr>
+        <w:lastRenderedPageBreak/>
         <w:t>Taken together, this series of</w:t>
       </w:r>
       <w:r>
@@ -1931,8 +1789,8 @@
 </file>
 
 <file path=word/comments.xml><?xml version="1.0" encoding="utf-8"?>
-<w:comments xmlns:wpc="http://schemas.microsoft.com/office/word/2010/wordprocessingCanvas" xmlns:mc="http://schemas.openxmlformats.org/markup-compatibility/2006" xmlns:o="urn:schemas-microsoft-com:office:office" xmlns:r="http://schemas.openxmlformats.org/officeDocument/2006/relationships" xmlns:m="http://schemas.openxmlformats.org/officeDocument/2006/math" xmlns:v="urn:schemas-microsoft-com:vml" xmlns:wp14="http://schemas.microsoft.com/office/word/2010/wordprocessingDrawing" xmlns:wp="http://schemas.openxmlformats.org/drawingml/2006/wordprocessingDrawing" xmlns:w10="urn:schemas-microsoft-com:office:word" xmlns:w="http://schemas.openxmlformats.org/wordprocessingml/2006/main" xmlns:w14="http://schemas.microsoft.com/office/word/2010/wordml" xmlns:wpg="http://schemas.microsoft.com/office/word/2010/wordprocessingGroup" xmlns:wpi="http://schemas.microsoft.com/office/word/2010/wordprocessingInk" xmlns:wne="http://schemas.microsoft.com/office/word/2006/wordml" xmlns:wps="http://schemas.microsoft.com/office/word/2010/wordprocessingShape" mc:Ignorable="w14 wp14">
-  <w:comment w:id="1" w:author="Jason" w:date="2021-08-26T19:27:00Z" w:initials="J">
+<w:comments xmlns:wpc="http://schemas.microsoft.com/office/word/2010/wordprocessingCanvas" xmlns:cx="http://schemas.microsoft.com/office/drawing/2014/chartex" xmlns:cx1="http://schemas.microsoft.com/office/drawing/2015/9/8/chartex" xmlns:cx2="http://schemas.microsoft.com/office/drawing/2015/10/21/chartex" xmlns:cx3="http://schemas.microsoft.com/office/drawing/2016/5/9/chartex" xmlns:cx4="http://schemas.microsoft.com/office/drawing/2016/5/10/chartex" xmlns:cx5="http://schemas.microsoft.com/office/drawing/2016/5/11/chartex" xmlns:cx6="http://schemas.microsoft.com/office/drawing/2016/5/12/chartex" xmlns:cx7="http://schemas.microsoft.com/office/drawing/2016/5/13/chartex" xmlns:cx8="http://schemas.microsoft.com/office/drawing/2016/5/14/chartex" xmlns:mc="http://schemas.openxmlformats.org/markup-compatibility/2006" xmlns:aink="http://schemas.microsoft.com/office/drawing/2016/ink" xmlns:am3d="http://schemas.microsoft.com/office/drawing/2017/model3d" xmlns:o="urn:schemas-microsoft-com:office:office" xmlns:oel="http://schemas.microsoft.com/office/2019/extlst" xmlns:r="http://schemas.openxmlformats.org/officeDocument/2006/relationships" xmlns:m="http://schemas.openxmlformats.org/officeDocument/2006/math" xmlns:v="urn:schemas-microsoft-com:vml" xmlns:wp14="http://schemas.microsoft.com/office/word/2010/wordprocessingDrawing" xmlns:wp="http://schemas.openxmlformats.org/drawingml/2006/wordprocessingDrawing" xmlns:w10="urn:schemas-microsoft-com:office:word" xmlns:w="http://schemas.openxmlformats.org/wordprocessingml/2006/main" xmlns:w14="http://schemas.microsoft.com/office/word/2010/wordml" xmlns:w15="http://schemas.microsoft.com/office/word/2012/wordml" xmlns:w16cex="http://schemas.microsoft.com/office/word/2018/wordml/cex" xmlns:w16cid="http://schemas.microsoft.com/office/word/2016/wordml/cid" xmlns:w16="http://schemas.microsoft.com/office/word/2018/wordml" xmlns:w16sdtdh="http://schemas.microsoft.com/office/word/2020/wordml/sdtdatahash" xmlns:w16se="http://schemas.microsoft.com/office/word/2015/wordml/symex" xmlns:wpg="http://schemas.microsoft.com/office/word/2010/wordprocessingGroup" xmlns:wpi="http://schemas.microsoft.com/office/word/2010/wordprocessingInk" xmlns:wne="http://schemas.microsoft.com/office/word/2006/wordml" xmlns:wps="http://schemas.microsoft.com/office/word/2010/wordprocessingShape" mc:Ignorable="w14 w15 w16se w16cid w16 w16cex w16sdtdh wp14">
+  <w:comment w:id="0" w:author="Jason" w:date="2021-08-26T19:27:00Z" w:initials="J">
     <w:p>
       <w:pPr>
         <w:pStyle w:val="CommentText"/>
@@ -1951,9 +1809,27 @@
 </w:comments>
 </file>
 
+<file path=word/commentsExtended.xml><?xml version="1.0" encoding="utf-8"?>
+<w15:commentsEx xmlns:wpc="http://schemas.microsoft.com/office/word/2010/wordprocessingCanvas" xmlns:cx="http://schemas.microsoft.com/office/drawing/2014/chartex" xmlns:cx1="http://schemas.microsoft.com/office/drawing/2015/9/8/chartex" xmlns:cx2="http://schemas.microsoft.com/office/drawing/2015/10/21/chartex" xmlns:cx3="http://schemas.microsoft.com/office/drawing/2016/5/9/chartex" xmlns:cx4="http://schemas.microsoft.com/office/drawing/2016/5/10/chartex" xmlns:cx5="http://schemas.microsoft.com/office/drawing/2016/5/11/chartex" xmlns:cx6="http://schemas.microsoft.com/office/drawing/2016/5/12/chartex" xmlns:cx7="http://schemas.microsoft.com/office/drawing/2016/5/13/chartex" xmlns:cx8="http://schemas.microsoft.com/office/drawing/2016/5/14/chartex" xmlns:mc="http://schemas.openxmlformats.org/markup-compatibility/2006" xmlns:aink="http://schemas.microsoft.com/office/drawing/2016/ink" xmlns:am3d="http://schemas.microsoft.com/office/drawing/2017/model3d" xmlns:o="urn:schemas-microsoft-com:office:office" xmlns:oel="http://schemas.microsoft.com/office/2019/extlst" xmlns:r="http://schemas.openxmlformats.org/officeDocument/2006/relationships" xmlns:m="http://schemas.openxmlformats.org/officeDocument/2006/math" xmlns:v="urn:schemas-microsoft-com:vml" xmlns:wp14="http://schemas.microsoft.com/office/word/2010/wordprocessingDrawing" xmlns:wp="http://schemas.openxmlformats.org/drawingml/2006/wordprocessingDrawing" xmlns:w10="urn:schemas-microsoft-com:office:word" xmlns:w="http://schemas.openxmlformats.org/wordprocessingml/2006/main" xmlns:w14="http://schemas.microsoft.com/office/word/2010/wordml" xmlns:w15="http://schemas.microsoft.com/office/word/2012/wordml" xmlns:w16cex="http://schemas.microsoft.com/office/word/2018/wordml/cex" xmlns:w16cid="http://schemas.microsoft.com/office/word/2016/wordml/cid" xmlns:w16="http://schemas.microsoft.com/office/word/2018/wordml" xmlns:w16sdtdh="http://schemas.microsoft.com/office/word/2020/wordml/sdtdatahash" xmlns:w16se="http://schemas.microsoft.com/office/word/2015/wordml/symex" xmlns:wpg="http://schemas.microsoft.com/office/word/2010/wordprocessingGroup" xmlns:wpi="http://schemas.microsoft.com/office/word/2010/wordprocessingInk" xmlns:wne="http://schemas.microsoft.com/office/word/2006/wordml" xmlns:wps="http://schemas.microsoft.com/office/word/2010/wordprocessingShape" mc:Ignorable="w14 w15 w16se w16cid w16 w16cex w16sdtdh wp14">
+  <w15:commentEx w15:paraId="17114579" w15:done="0"/>
+</w15:commentsEx>
+</file>
+
+<file path=word/commentsExtensible.xml><?xml version="1.0" encoding="utf-8"?>
+<w16cex:commentsExtensible xmlns:wpc="http://schemas.microsoft.com/office/word/2010/wordprocessingCanvas" xmlns:cx="http://schemas.microsoft.com/office/drawing/2014/chartex" xmlns:cx1="http://schemas.microsoft.com/office/drawing/2015/9/8/chartex" xmlns:cx2="http://schemas.microsoft.com/office/drawing/2015/10/21/chartex" xmlns:cx3="http://schemas.microsoft.com/office/drawing/2016/5/9/chartex" xmlns:cx4="http://schemas.microsoft.com/office/drawing/2016/5/10/chartex" xmlns:cx5="http://schemas.microsoft.com/office/drawing/2016/5/11/chartex" xmlns:cx6="http://schemas.microsoft.com/office/drawing/2016/5/12/chartex" xmlns:cx7="http://schemas.microsoft.com/office/drawing/2016/5/13/chartex" xmlns:cx8="http://schemas.microsoft.com/office/drawing/2016/5/14/chartex" xmlns:mc="http://schemas.openxmlformats.org/markup-compatibility/2006" xmlns:aink="http://schemas.microsoft.com/office/drawing/2016/ink" xmlns:am3d="http://schemas.microsoft.com/office/drawing/2017/model3d" xmlns:o="urn:schemas-microsoft-com:office:office" xmlns:oel="http://schemas.microsoft.com/office/2019/extlst" xmlns:r="http://schemas.openxmlformats.org/officeDocument/2006/relationships" xmlns:m="http://schemas.openxmlformats.org/officeDocument/2006/math" xmlns:v="urn:schemas-microsoft-com:vml" xmlns:wp14="http://schemas.microsoft.com/office/word/2010/wordprocessingDrawing" xmlns:wp="http://schemas.openxmlformats.org/drawingml/2006/wordprocessingDrawing" xmlns:w10="urn:schemas-microsoft-com:office:word" xmlns:w="http://schemas.openxmlformats.org/wordprocessingml/2006/main" xmlns:w14="http://schemas.microsoft.com/office/word/2010/wordml" xmlns:w15="http://schemas.microsoft.com/office/word/2012/wordml" xmlns:w16cex="http://schemas.microsoft.com/office/word/2018/wordml/cex" xmlns:w16cid="http://schemas.microsoft.com/office/word/2016/wordml/cid" xmlns:w16="http://schemas.microsoft.com/office/word/2018/wordml" xmlns:w16sdtdh="http://schemas.microsoft.com/office/word/2020/wordml/sdtdatahash" xmlns:w16se="http://schemas.microsoft.com/office/word/2015/wordml/symex" xmlns:wpg="http://schemas.microsoft.com/office/word/2010/wordprocessingGroup" xmlns:wpi="http://schemas.microsoft.com/office/word/2010/wordprocessingInk" xmlns:wne="http://schemas.microsoft.com/office/word/2006/wordml" xmlns:wps="http://schemas.microsoft.com/office/word/2010/wordprocessingShape" mc:Ignorable="w14 w15 w16se w16cid w16 w16cex w16sdtdh wp14">
+  <w16cex:commentExtensible w16cex:durableId="262914BF" w16cex:dateUtc="2021-08-26T09:27:00Z"/>
+</w16cex:commentsExtensible>
+</file>
+
+<file path=word/commentsIds.xml><?xml version="1.0" encoding="utf-8"?>
+<w16cid:commentsIds xmlns:wpc="http://schemas.microsoft.com/office/word/2010/wordprocessingCanvas" xmlns:cx="http://schemas.microsoft.com/office/drawing/2014/chartex" xmlns:cx1="http://schemas.microsoft.com/office/drawing/2015/9/8/chartex" xmlns:cx2="http://schemas.microsoft.com/office/drawing/2015/10/21/chartex" xmlns:cx3="http://schemas.microsoft.com/office/drawing/2016/5/9/chartex" xmlns:cx4="http://schemas.microsoft.com/office/drawing/2016/5/10/chartex" xmlns:cx5="http://schemas.microsoft.com/office/drawing/2016/5/11/chartex" xmlns:cx6="http://schemas.microsoft.com/office/drawing/2016/5/12/chartex" xmlns:cx7="http://schemas.microsoft.com/office/drawing/2016/5/13/chartex" xmlns:cx8="http://schemas.microsoft.com/office/drawing/2016/5/14/chartex" xmlns:mc="http://schemas.openxmlformats.org/markup-compatibility/2006" xmlns:aink="http://schemas.microsoft.com/office/drawing/2016/ink" xmlns:am3d="http://schemas.microsoft.com/office/drawing/2017/model3d" xmlns:o="urn:schemas-microsoft-com:office:office" xmlns:oel="http://schemas.microsoft.com/office/2019/extlst" xmlns:r="http://schemas.openxmlformats.org/officeDocument/2006/relationships" xmlns:m="http://schemas.openxmlformats.org/officeDocument/2006/math" xmlns:v="urn:schemas-microsoft-com:vml" xmlns:wp14="http://schemas.microsoft.com/office/word/2010/wordprocessingDrawing" xmlns:wp="http://schemas.openxmlformats.org/drawingml/2006/wordprocessingDrawing" xmlns:w10="urn:schemas-microsoft-com:office:word" xmlns:w="http://schemas.openxmlformats.org/wordprocessingml/2006/main" xmlns:w14="http://schemas.microsoft.com/office/word/2010/wordml" xmlns:w15="http://schemas.microsoft.com/office/word/2012/wordml" xmlns:w16cex="http://schemas.microsoft.com/office/word/2018/wordml/cex" xmlns:w16cid="http://schemas.microsoft.com/office/word/2016/wordml/cid" xmlns:w16="http://schemas.microsoft.com/office/word/2018/wordml" xmlns:w16sdtdh="http://schemas.microsoft.com/office/word/2020/wordml/sdtdatahash" xmlns:w16se="http://schemas.microsoft.com/office/word/2015/wordml/symex" xmlns:wpg="http://schemas.microsoft.com/office/word/2010/wordprocessingGroup" xmlns:wpi="http://schemas.microsoft.com/office/word/2010/wordprocessingInk" xmlns:wne="http://schemas.microsoft.com/office/word/2006/wordml" xmlns:wps="http://schemas.microsoft.com/office/word/2010/wordprocessingShape" mc:Ignorable="w14 w15 w16se w16cid w16 w16cex w16sdtdh wp14">
+  <w16cid:commentId w16cid:paraId="17114579" w16cid:durableId="262914BF"/>
+</w16cid:commentsIds>
+</file>
+
 <file path=word/numbering.xml><?xml version="1.0" encoding="utf-8"?>
-<w:numbering xmlns:wpc="http://schemas.microsoft.com/office/word/2010/wordprocessingCanvas" xmlns:mc="http://schemas.openxmlformats.org/markup-compatibility/2006" xmlns:o="urn:schemas-microsoft-com:office:office" xmlns:r="http://schemas.openxmlformats.org/officeDocument/2006/relationships" xmlns:m="http://schemas.openxmlformats.org/officeDocument/2006/math" xmlns:v="urn:schemas-microsoft-com:vml" xmlns:wp14="http://schemas.microsoft.com/office/word/2010/wordprocessingDrawing" xmlns:wp="http://schemas.openxmlformats.org/drawingml/2006/wordprocessingDrawing" xmlns:w10="urn:schemas-microsoft-com:office:word" xmlns:w="http://schemas.openxmlformats.org/wordprocessingml/2006/main" xmlns:w14="http://schemas.microsoft.com/office/word/2010/wordml" xmlns:wpg="http://schemas.microsoft.com/office/word/2010/wordprocessingGroup" xmlns:wpi="http://schemas.microsoft.com/office/word/2010/wordprocessingInk" xmlns:wne="http://schemas.microsoft.com/office/word/2006/wordml" xmlns:wps="http://schemas.microsoft.com/office/word/2010/wordprocessingShape" mc:Ignorable="w14 wp14">
-  <w:abstractNum w:abstractNumId="0">
+<w:numbering xmlns:wpc="http://schemas.microsoft.com/office/word/2010/wordprocessingCanvas" xmlns:cx="http://schemas.microsoft.com/office/drawing/2014/chartex" xmlns:cx1="http://schemas.microsoft.com/office/drawing/2015/9/8/chartex" xmlns:cx2="http://schemas.microsoft.com/office/drawing/2015/10/21/chartex" xmlns:cx3="http://schemas.microsoft.com/office/drawing/2016/5/9/chartex" xmlns:cx4="http://schemas.microsoft.com/office/drawing/2016/5/10/chartex" xmlns:cx5="http://schemas.microsoft.com/office/drawing/2016/5/11/chartex" xmlns:cx6="http://schemas.microsoft.com/office/drawing/2016/5/12/chartex" xmlns:cx7="http://schemas.microsoft.com/office/drawing/2016/5/13/chartex" xmlns:cx8="http://schemas.microsoft.com/office/drawing/2016/5/14/chartex" xmlns:mc="http://schemas.openxmlformats.org/markup-compatibility/2006" xmlns:aink="http://schemas.microsoft.com/office/drawing/2016/ink" xmlns:am3d="http://schemas.microsoft.com/office/drawing/2017/model3d" xmlns:o="urn:schemas-microsoft-com:office:office" xmlns:oel="http://schemas.microsoft.com/office/2019/extlst" xmlns:r="http://schemas.openxmlformats.org/officeDocument/2006/relationships" xmlns:m="http://schemas.openxmlformats.org/officeDocument/2006/math" xmlns:v="urn:schemas-microsoft-com:vml" xmlns:wp14="http://schemas.microsoft.com/office/word/2010/wordprocessingDrawing" xmlns:wp="http://schemas.openxmlformats.org/drawingml/2006/wordprocessingDrawing" xmlns:w10="urn:schemas-microsoft-com:office:word" xmlns:w="http://schemas.openxmlformats.org/wordprocessingml/2006/main" xmlns:w14="http://schemas.microsoft.com/office/word/2010/wordml" xmlns:w15="http://schemas.microsoft.com/office/word/2012/wordml" xmlns:w16cex="http://schemas.microsoft.com/office/word/2018/wordml/cex" xmlns:w16cid="http://schemas.microsoft.com/office/word/2016/wordml/cid" xmlns:w16="http://schemas.microsoft.com/office/word/2018/wordml" xmlns:w16sdtdh="http://schemas.microsoft.com/office/word/2020/wordml/sdtdatahash" xmlns:w16se="http://schemas.microsoft.com/office/word/2015/wordml/symex" xmlns:wpg="http://schemas.microsoft.com/office/word/2010/wordprocessingGroup" xmlns:wpi="http://schemas.microsoft.com/office/word/2010/wordprocessingInk" xmlns:wne="http://schemas.microsoft.com/office/word/2006/wordml" xmlns:wps="http://schemas.microsoft.com/office/word/2010/wordprocessingShape" mc:Ignorable="w14 w15 w16se w16cid w16 w16cex w16sdtdh wp14">
+  <w:abstractNum w:abstractNumId="0" w15:restartNumberingAfterBreak="0">
     <w:nsid w:val="05861EAB"/>
     <w:multiLevelType w:val="hybridMultilevel"/>
     <w:tmpl w:val="98A0DCBC"/>
@@ -2066,7 +1942,7 @@
       </w:rPr>
     </w:lvl>
   </w:abstractNum>
-  <w:abstractNum w:abstractNumId="1">
+  <w:abstractNum w:abstractNumId="1" w15:restartNumberingAfterBreak="0">
     <w:nsid w:val="0D9F39D0"/>
     <w:multiLevelType w:val="hybridMultilevel"/>
     <w:tmpl w:val="43A0C15A"/>
@@ -2179,7 +2055,7 @@
       </w:rPr>
     </w:lvl>
   </w:abstractNum>
-  <w:abstractNum w:abstractNumId="2">
+  <w:abstractNum w:abstractNumId="2" w15:restartNumberingAfterBreak="0">
     <w:nsid w:val="11773944"/>
     <w:multiLevelType w:val="multilevel"/>
     <w:tmpl w:val="4CE8DA5E"/>
@@ -2292,7 +2168,7 @@
       </w:rPr>
     </w:lvl>
   </w:abstractNum>
-  <w:abstractNum w:abstractNumId="3">
+  <w:abstractNum w:abstractNumId="3" w15:restartNumberingAfterBreak="0">
     <w:nsid w:val="211F6CA8"/>
     <w:multiLevelType w:val="hybridMultilevel"/>
     <w:tmpl w:val="582AC214"/>
@@ -2405,7 +2281,7 @@
       </w:rPr>
     </w:lvl>
   </w:abstractNum>
-  <w:abstractNum w:abstractNumId="4">
+  <w:abstractNum w:abstractNumId="4" w15:restartNumberingAfterBreak="0">
     <w:nsid w:val="29380D44"/>
     <w:multiLevelType w:val="hybridMultilevel"/>
     <w:tmpl w:val="04A8DEA6"/>
@@ -2494,7 +2370,7 @@
       </w:pPr>
     </w:lvl>
   </w:abstractNum>
-  <w:abstractNum w:abstractNumId="5">
+  <w:abstractNum w:abstractNumId="5" w15:restartNumberingAfterBreak="0">
     <w:nsid w:val="2DA557E2"/>
     <w:multiLevelType w:val="hybridMultilevel"/>
     <w:tmpl w:val="92BCA774"/>
@@ -2607,7 +2483,7 @@
       </w:rPr>
     </w:lvl>
   </w:abstractNum>
-  <w:abstractNum w:abstractNumId="6">
+  <w:abstractNum w:abstractNumId="6" w15:restartNumberingAfterBreak="0">
     <w:nsid w:val="30514AAF"/>
     <w:multiLevelType w:val="hybridMultilevel"/>
     <w:tmpl w:val="61B49FF6"/>
@@ -2720,7 +2596,7 @@
       </w:rPr>
     </w:lvl>
   </w:abstractNum>
-  <w:abstractNum w:abstractNumId="7">
+  <w:abstractNum w:abstractNumId="7" w15:restartNumberingAfterBreak="0">
     <w:nsid w:val="31874AE5"/>
     <w:multiLevelType w:val="hybridMultilevel"/>
     <w:tmpl w:val="D8ACF858"/>
@@ -2833,7 +2709,7 @@
       </w:rPr>
     </w:lvl>
   </w:abstractNum>
-  <w:abstractNum w:abstractNumId="8">
+  <w:abstractNum w:abstractNumId="8" w15:restartNumberingAfterBreak="0">
     <w:nsid w:val="46932E58"/>
     <w:multiLevelType w:val="hybridMultilevel"/>
     <w:tmpl w:val="C2AA9F6A"/>
@@ -2946,7 +2822,7 @@
       </w:rPr>
     </w:lvl>
   </w:abstractNum>
-  <w:abstractNum w:abstractNumId="9">
+  <w:abstractNum w:abstractNumId="9" w15:restartNumberingAfterBreak="0">
     <w:nsid w:val="47BF2C4F"/>
     <w:multiLevelType w:val="multilevel"/>
     <w:tmpl w:val="3BE421A2"/>
@@ -3059,7 +2935,7 @@
       </w:rPr>
     </w:lvl>
   </w:abstractNum>
-  <w:abstractNum w:abstractNumId="10">
+  <w:abstractNum w:abstractNumId="10" w15:restartNumberingAfterBreak="0">
     <w:nsid w:val="4B9256F3"/>
     <w:multiLevelType w:val="hybridMultilevel"/>
     <w:tmpl w:val="E93646E4"/>
@@ -3172,7 +3048,7 @@
       </w:rPr>
     </w:lvl>
   </w:abstractNum>
-  <w:abstractNum w:abstractNumId="11">
+  <w:abstractNum w:abstractNumId="11" w15:restartNumberingAfterBreak="0">
     <w:nsid w:val="59B36B1A"/>
     <w:multiLevelType w:val="hybridMultilevel"/>
     <w:tmpl w:val="3006C782"/>
@@ -3285,7 +3161,7 @@
       </w:rPr>
     </w:lvl>
   </w:abstractNum>
-  <w:abstractNum w:abstractNumId="12">
+  <w:abstractNum w:abstractNumId="12" w15:restartNumberingAfterBreak="0">
     <w:nsid w:val="79115CC1"/>
     <w:multiLevelType w:val="hybridMultilevel"/>
     <w:tmpl w:val="52C23F3A"/>
@@ -3398,50 +3274,50 @@
       </w:rPr>
     </w:lvl>
   </w:abstractNum>
-  <w:num w:numId="1">
+  <w:num w:numId="1" w16cid:durableId="2145658118">
     <w:abstractNumId w:val="6"/>
   </w:num>
-  <w:num w:numId="2">
+  <w:num w:numId="2" w16cid:durableId="455223336">
     <w:abstractNumId w:val="4"/>
   </w:num>
-  <w:num w:numId="3">
+  <w:num w:numId="3" w16cid:durableId="602227450">
     <w:abstractNumId w:val="9"/>
   </w:num>
-  <w:num w:numId="4">
+  <w:num w:numId="4" w16cid:durableId="584455487">
     <w:abstractNumId w:val="7"/>
   </w:num>
-  <w:num w:numId="5">
+  <w:num w:numId="5" w16cid:durableId="382795812">
     <w:abstractNumId w:val="3"/>
   </w:num>
-  <w:num w:numId="6">
+  <w:num w:numId="6" w16cid:durableId="1738628688">
     <w:abstractNumId w:val="1"/>
   </w:num>
-  <w:num w:numId="7">
+  <w:num w:numId="7" w16cid:durableId="1825581636">
     <w:abstractNumId w:val="12"/>
   </w:num>
-  <w:num w:numId="8">
+  <w:num w:numId="8" w16cid:durableId="1567565785">
     <w:abstractNumId w:val="2"/>
   </w:num>
-  <w:num w:numId="9">
+  <w:num w:numId="9" w16cid:durableId="1743870048">
     <w:abstractNumId w:val="8"/>
   </w:num>
-  <w:num w:numId="10">
+  <w:num w:numId="10" w16cid:durableId="1715734110">
     <w:abstractNumId w:val="0"/>
   </w:num>
-  <w:num w:numId="11">
+  <w:num w:numId="11" w16cid:durableId="2065131982">
     <w:abstractNumId w:val="11"/>
   </w:num>
-  <w:num w:numId="12">
+  <w:num w:numId="12" w16cid:durableId="1973753720">
     <w:abstractNumId w:val="10"/>
   </w:num>
-  <w:num w:numId="13">
+  <w:num w:numId="13" w16cid:durableId="574125760">
     <w:abstractNumId w:val="5"/>
   </w:num>
 </w:numbering>
 </file>
 
 <file path=word/styles.xml><?xml version="1.0" encoding="utf-8"?>
-<w:styles xmlns:mc="http://schemas.openxmlformats.org/markup-compatibility/2006" xmlns:r="http://schemas.openxmlformats.org/officeDocument/2006/relationships" xmlns:w="http://schemas.openxmlformats.org/wordprocessingml/2006/main" xmlns:w14="http://schemas.microsoft.com/office/word/2010/wordml" mc:Ignorable="w14">
+<w:styles xmlns:mc="http://schemas.openxmlformats.org/markup-compatibility/2006" xmlns:r="http://schemas.openxmlformats.org/officeDocument/2006/relationships" xmlns:w="http://schemas.openxmlformats.org/wordprocessingml/2006/main" xmlns:w14="http://schemas.microsoft.com/office/word/2010/wordml" xmlns:w15="http://schemas.microsoft.com/office/word/2012/wordml" xmlns:w16cex="http://schemas.microsoft.com/office/word/2018/wordml/cex" xmlns:w16cid="http://schemas.microsoft.com/office/word/2016/wordml/cid" xmlns:w16="http://schemas.microsoft.com/office/word/2018/wordml" xmlns:w16sdtdh="http://schemas.microsoft.com/office/word/2020/wordml/sdtdatahash" xmlns:w16se="http://schemas.microsoft.com/office/word/2015/wordml/symex" mc:Ignorable="w14 w15 w16se w16cid w16 w16cex w16sdtdh">
   <w:docDefaults>
     <w:rPrDefault>
       <w:rPr>
@@ -3457,994 +3333,383 @@
       </w:pPr>
     </w:pPrDefault>
   </w:docDefaults>
-  <w:latentStyles w:defLockedState="0" w:defUIPriority="99" w:defSemiHidden="1" w:defUnhideWhenUsed="1" w:defQFormat="0" w:count="267">
-    <w:lsdException w:name="Normal" w:semiHidden="0" w:uiPriority="0" w:unhideWhenUsed="0" w:qFormat="1"/>
-    <w:lsdException w:name="heading 1" w:semiHidden="0" w:uiPriority="9" w:unhideWhenUsed="0" w:qFormat="1"/>
-    <w:lsdException w:name="heading 2" w:uiPriority="9" w:qFormat="1"/>
-    <w:lsdException w:name="heading 3" w:uiPriority="9" w:qFormat="1"/>
-    <w:lsdException w:name="heading 4" w:uiPriority="9" w:qFormat="1"/>
-    <w:lsdException w:name="heading 5" w:uiPriority="9" w:qFormat="1"/>
-    <w:lsdException w:name="heading 6" w:uiPriority="9" w:qFormat="1"/>
-    <w:lsdException w:name="heading 7" w:uiPriority="9" w:qFormat="1"/>
-    <w:lsdException w:name="heading 8" w:uiPriority="9" w:qFormat="1"/>
-    <w:lsdException w:name="heading 9" w:uiPriority="9" w:qFormat="1"/>
-    <w:lsdException w:name="toc 1" w:uiPriority="39"/>
-    <w:lsdException w:name="toc 2" w:uiPriority="39"/>
-    <w:lsdException w:name="toc 3" w:uiPriority="39"/>
-    <w:lsdException w:name="toc 4" w:uiPriority="39"/>
-    <w:lsdException w:name="toc 5" w:uiPriority="39"/>
-    <w:lsdException w:name="toc 6" w:uiPriority="39"/>
-    <w:lsdException w:name="toc 7" w:uiPriority="39"/>
-    <w:lsdException w:name="toc 8" w:uiPriority="39"/>
-    <w:lsdException w:name="toc 9" w:uiPriority="39"/>
-    <w:lsdException w:name="caption" w:uiPriority="35"/>
-    <w:lsdException w:name="Title" w:semiHidden="0" w:uiPriority="10" w:unhideWhenUsed="0" w:qFormat="1"/>
-    <w:lsdException w:name="Default Paragraph Font" w:uiPriority="1"/>
-    <w:lsdException w:name="Subtitle" w:semiHidden="0" w:uiPriority="11" w:unhideWhenUsed="0" w:qFormat="1"/>
-    <w:lsdException w:name="Strong" w:semiHidden="0" w:uiPriority="22" w:unhideWhenUsed="0" w:qFormat="1"/>
-    <w:lsdException w:name="Emphasis" w:semiHidden="0" w:uiPriority="20" w:unhideWhenUsed="0" w:qFormat="1"/>
-    <w:lsdException w:name="Table Grid" w:semiHidden="0" w:uiPriority="59" w:unhideWhenUsed="0"/>
-    <w:lsdException w:name="Placeholder Text" w:unhideWhenUsed="0"/>
-    <w:lsdException w:name="No Spacing" w:semiHidden="0" w:uiPriority="1" w:unhideWhenUsed="0" w:qFormat="1"/>
-    <w:lsdException w:name="Light Shading" w:semiHidden="0" w:uiPriority="60" w:unhideWhenUsed="0"/>
-    <w:lsdException w:name="Light List" w:semiHidden="0" w:uiPriority="61" w:unhideWhenUsed="0"/>
-    <w:lsdException w:name="Light Grid" w:semiHidden="0" w:uiPriority="62" w:unhideWhenUsed="0"/>
-    <w:lsdException w:name="Medium Shading 1" w:semiHidden="0" w:uiPriority="63" w:unhideWhenUsed="0"/>
-    <w:lsdException w:name="Medium Shading 2" w:semiHidden="0" w:uiPriority="64" w:unhideWhenUsed="0"/>
-    <w:lsdException w:name="Medium List 1" w:semiHidden="0" w:uiPriority="65" w:unhideWhenUsed="0"/>
-    <w:lsdException w:name="Medium List 2" w:semiHidden="0" w:uiPriority="66" w:unhideWhenUsed="0"/>
-    <w:lsdException w:name="Medium Grid 1" w:semiHidden="0" w:uiPriority="67" w:unhideWhenUsed="0"/>
-    <w:lsdException w:name="Medium Grid 2" w:semiHidden="0" w:uiPriority="68" w:unhideWhenUsed="0"/>
-    <w:lsdException w:name="Medium Grid 3" w:semiHidden="0" w:uiPriority="69" w:unhideWhenUsed="0"/>
-    <w:lsdException w:name="Dark List" w:semiHidden="0" w:uiPriority="70" w:unhideWhenUsed="0"/>
-    <w:lsdException w:name="Colorful Shading" w:semiHidden="0" w:uiPriority="71" w:unhideWhenUsed="0"/>
-    <w:lsdException w:name="Colorful List" w:semiHidden="0" w:uiPriority="72" w:unhideWhenUsed="0"/>
-    <w:lsdException w:name="Colorful Grid" w:semiHidden="0" w:uiPriority="73" w:unhideWhenUsed="0"/>
-    <w:lsdException w:name="Light Shading Accent 1" w:semiHidden="0" w:uiPriority="60" w:unhideWhenUsed="0"/>
-    <w:lsdException w:name="Light List Accent 1" w:semiHidden="0" w:uiPriority="61" w:unhideWhenUsed="0"/>
-    <w:lsdException w:name="Light Grid Accent 1" w:semiHidden="0" w:uiPriority="62" w:unhideWhenUsed="0"/>
-    <w:lsdException w:name="Medium Shading 1 Accent 1" w:semiHidden="0" w:uiPriority="63" w:unhideWhenUsed="0"/>
-    <w:lsdException w:name="Medium Shading 2 Accent 1" w:semiHidden="0" w:uiPriority="64" w:unhideWhenUsed="0"/>
-    <w:lsdException w:name="Medium List 1 Accent 1" w:semiHidden="0" w:uiPriority="65" w:unhideWhenUsed="0"/>
-    <w:lsdException w:name="Revision" w:unhideWhenUsed="0"/>
-    <w:lsdException w:name="List Paragraph" w:semiHidden="0" w:uiPriority="34" w:unhideWhenUsed="0" w:qFormat="1"/>
-    <w:lsdException w:name="Quote" w:semiHidden="0" w:uiPriority="29" w:unhideWhenUsed="0" w:qFormat="1"/>
-    <w:lsdException w:name="Intense Quote" w:semiHidden="0" w:uiPriority="30" w:unhideWhenUsed="0" w:qFormat="1"/>
-    <w:lsdException w:name="Medium List 2 Accent 1" w:semiHidden="0" w:uiPriority="66" w:unhideWhenUsed="0"/>
-    <w:lsdException w:name="Medium Grid 1 Accent 1" w:semiHidden="0" w:uiPriority="67" w:unhideWhenUsed="0"/>
-    <w:lsdException w:name="Medium Grid 2 Accent 1" w:semiHidden="0" w:uiPriority="68" w:unhideWhenUsed="0"/>
-    <w:lsdException w:name="Medium Grid 3 Accent 1" w:semiHidden="0" w:uiPriority="69" w:unhideWhenUsed="0"/>
-    <w:lsdException w:name="Dark List Accent 1" w:semiHidden="0" w:uiPriority="70" w:unhideWhenUsed="0"/>
-    <w:lsdException w:name="Colorful Shading Accent 1" w:semiHidden="0" w:uiPriority="71" w:unhideWhenUsed="0"/>
-    <w:lsdException w:name="Colorful List Accent 1" w:semiHidden="0" w:uiPriority="72" w:unhideWhenUsed="0"/>
-    <w:lsdException w:name="Colorful Grid Accent 1" w:semiHidden="0" w:uiPriority="73" w:unhideWhenUsed="0"/>
-    <w:lsdException w:name="Light Shading Accent 2" w:semiHidden="0" w:uiPriority="60" w:unhideWhenUsed="0"/>
-    <w:lsdException w:name="Light List Accent 2" w:semiHidden="0" w:uiPriority="61" w:unhideWhenUsed="0"/>
-    <w:lsdException w:name="Light Grid Accent 2" w:semiHidden="0" w:uiPriority="62" w:unhideWhenUsed="0"/>
-    <w:lsdException w:name="Medium Shading 1 Accent 2" w:semiHidden="0" w:uiPriority="63" w:unhideWhenUsed="0"/>
-    <w:lsdException w:name="Medium Shading 2 Accent 2" w:semiHidden="0" w:uiPriority="64" w:unhideWhenUsed="0"/>
-    <w:lsdException w:name="Medium List 1 Accent 2" w:semiHidden="0" w:uiPriority="65" w:unhideWhenUsed="0"/>
-    <w:lsdException w:name="Medium List 2 Accent 2" w:semiHidden="0" w:uiPriority="66" w:unhideWhenUsed="0"/>
-    <w:lsdException w:name="Medium Grid 1 Accent 2" w:semiHidden="0" w:uiPriority="67" w:unhideWhenUsed="0"/>
-    <w:lsdException w:name="Medium Grid 2 Accent 2" w:semiHidden="0" w:uiPriority="68" w:unhideWhenUsed="0"/>
-    <w:lsdException w:name="Medium Grid 3 Accent 2" w:semiHidden="0" w:uiPriority="69" w:unhideWhenUsed="0"/>
-    <w:lsdException w:name="Dark List Accent 2" w:semiHidden="0" w:uiPriority="70" w:unhideWhenUsed="0"/>
-    <w:lsdException w:name="Colorful Shading Accent 2" w:semiHidden="0" w:uiPriority="71" w:unhideWhenUsed="0"/>
-    <w:lsdException w:name="Colorful List Accent 2" w:semiHidden="0" w:uiPriority="72" w:unhideWhenUsed="0"/>
-    <w:lsdException w:name="Colorful Grid Accent 2" w:semiHidden="0" w:uiPriority="73" w:unhideWhenUsed="0"/>
-    <w:lsdException w:name="Light Shading Accent 3" w:semiHidden="0" w:uiPriority="60" w:unhideWhenUsed="0"/>
-    <w:lsdException w:name="Light List Accent 3" w:semiHidden="0" w:uiPriority="61" w:unhideWhenUsed="0"/>
-    <w:lsdException w:name="Light Grid Accent 3" w:semiHidden="0" w:uiPriority="62" w:unhideWhenUsed="0"/>
-    <w:lsdException w:name="Medium Shading 1 Accent 3" w:semiHidden="0" w:uiPriority="63" w:unhideWhenUsed="0"/>
-    <w:lsdException w:name="Medium Shading 2 Accent 3" w:semiHidden="0" w:uiPriority="64" w:unhideWhenUsed="0"/>
-    <w:lsdException w:name="Medium List 1 Accent 3" w:semiHidden="0" w:uiPriority="65" w:unhideWhenUsed="0"/>
-    <w:lsdException w:name="Medium List 2 Accent 3" w:semiHidden="0" w:uiPriority="66" w:unhideWhenUsed="0"/>
-    <w:lsdException w:name="Medium Grid 1 Accent 3" w:semiHidden="0" w:uiPriority="67" w:unhideWhenUsed="0"/>
-    <w:lsdException w:name="Medium Grid 2 Accent 3" w:semiHidden="0" w:uiPriority="68" w:unhideWhenUsed="0"/>
-    <w:lsdException w:name="Medium Grid 3 Accent 3" w:semiHidden="0" w:uiPriority="69" w:unhideWhenUsed="0"/>
-    <w:lsdException w:name="Dark List Accent 3" w:semiHidden="0" w:uiPriority="70" w:unhideWhenUsed="0"/>
-    <w:lsdException w:name="Colorful Shading Accent 3" w:semiHidden="0" w:uiPriority="71" w:unhideWhenUsed="0"/>
-    <w:lsdException w:name="Colorful List Accent 3" w:semiHidden="0" w:uiPriority="72" w:unhideWhenUsed="0"/>
-    <w:lsdException w:name="Colorful Grid Accent 3" w:semiHidden="0" w:uiPriority="73" w:unhideWhenUsed="0"/>
-    <w:lsdException w:name="Light Shading Accent 4" w:semiHidden="0" w:uiPriority="60" w:unhideWhenUsed="0"/>
-    <w:lsdException w:name="Light List Accent 4" w:semiHidden="0" w:uiPriority="61" w:unhideWhenUsed="0"/>
-    <w:lsdException w:name="Light Grid Accent 4" w:semiHidden="0" w:uiPriority="62" w:unhideWhenUsed="0"/>
-    <w:lsdException w:name="Medium Shading 1 Accent 4" w:semiHidden="0" w:uiPriority="63" w:unhideWhenUsed="0"/>
-    <w:lsdException w:name="Medium Shading 2 Accent 4" w:semiHidden="0" w:uiPriority="64" w:unhideWhenUsed="0"/>
-    <w:lsdException w:name="Medium List 1 Accent 4" w:semiHidden="0" w:uiPriority="65" w:unhideWhenUsed="0"/>
-    <w:lsdException w:name="Medium List 2 Accent 4" w:semiHidden="0" w:uiPriority="66" w:unhideWhenUsed="0"/>
-    <w:lsdException w:name="Medium Grid 1 Accent 4" w:semiHidden="0" w:uiPriority="67" w:unhideWhenUsed="0"/>
-    <w:lsdException w:name="Medium Grid 2 Accent 4" w:semiHidden="0" w:uiPriority="68" w:unhideWhenUsed="0"/>
-    <w:lsdException w:name="Medium Grid 3 Accent 4" w:semiHidden="0" w:uiPriority="69" w:unhideWhenUsed="0"/>
-    <w:lsdException w:name="Dark List Accent 4" w:semiHidden="0" w:uiPriority="70" w:unhideWhenUsed="0"/>
-    <w:lsdException w:name="Colorful Shading Accent 4" w:semiHidden="0" w:uiPriority="71" w:unhideWhenUsed="0"/>
-    <w:lsdException w:name="Colorful List Accent 4" w:semiHidden="0" w:uiPriority="72" w:unhideWhenUsed="0"/>
-    <w:lsdException w:name="Colorful Grid Accent 4" w:semiHidden="0" w:uiPriority="73" w:unhideWhenUsed="0"/>
-    <w:lsdException w:name="Light Shading Accent 5" w:semiHidden="0" w:uiPriority="60" w:unhideWhenUsed="0"/>
-    <w:lsdException w:name="Light List Accent 5" w:semiHidden="0" w:uiPriority="61" w:unhideWhenUsed="0"/>
-    <w:lsdException w:name="Light Grid Accent 5" w:semiHidden="0" w:uiPriority="62" w:unhideWhenUsed="0"/>
-    <w:lsdException w:name="Medium Shading 1 Accent 5" w:semiHidden="0" w:uiPriority="63" w:unhideWhenUsed="0"/>
-    <w:lsdException w:name="Medium Shading 2 Accent 5" w:semiHidden="0" w:uiPriority="64" w:unhideWhenUsed="0"/>
-    <w:lsdException w:name="Medium List 1 Accent 5" w:semiHidden="0" w:uiPriority="65" w:unhideWhenUsed="0"/>
-    <w:lsdException w:name="Medium List 2 Accent 5" w:semiHidden="0" w:uiPriority="66" w:unhideWhenUsed="0"/>
-    <w:lsdException w:name="Medium Grid 1 Accent 5" w:semiHidden="0" w:uiPriority="67" w:unhideWhenUsed="0"/>
-    <w:lsdException w:name="Medium Grid 2 Accent 5" w:semiHidden="0" w:uiPriority="68" w:unhideWhenUsed="0"/>
-    <w:lsdException w:name="Medium Grid 3 Accent 5" w:semiHidden="0" w:uiPriority="69" w:unhideWhenUsed="0"/>
-    <w:lsdException w:name="Dark List Accent 5" w:semiHidden="0" w:uiPriority="70" w:unhideWhenUsed="0"/>
-    <w:lsdException w:name="Colorful Shading Accent 5" w:semiHidden="0" w:uiPriority="71" w:unhideWhenUsed="0"/>
-    <w:lsdException w:name="Colorful List Accent 5" w:semiHidden="0" w:uiPriority="72" w:unhideWhenUsed="0"/>
-    <w:lsdException w:name="Colorful Grid Accent 5" w:semiHidden="0" w:uiPriority="73" w:unhideWhenUsed="0"/>
-    <w:lsdException w:name="Light Shading Accent 6" w:semiHidden="0" w:uiPriority="60" w:unhideWhenUsed="0"/>
-    <w:lsdException w:name="Light List Accent 6" w:semiHidden="0" w:uiPriority="61" w:unhideWhenUsed="0"/>
-    <w:lsdException w:name="Light Grid Accent 6" w:semiHidden="0" w:uiPriority="62" w:unhideWhenUsed="0"/>
-    <w:lsdException w:name="Medium Shading 1 Accent 6" w:semiHidden="0" w:uiPriority="63" w:unhideWhenUsed="0"/>
-    <w:lsdException w:name="Medium Shading 2 Accent 6" w:semiHidden="0" w:uiPriority="64" w:unhideWhenUsed="0"/>
-    <w:lsdException w:name="Medium List 1 Accent 6" w:semiHidden="0" w:uiPriority="65" w:unhideWhenUsed="0"/>
-    <w:lsdException w:name="Medium List 2 Accent 6" w:semiHidden="0" w:uiPriority="66" w:unhideWhenUsed="0"/>
-    <w:lsdException w:name="Medium Grid 1 Accent 6" w:semiHidden="0" w:uiPriority="67" w:unhideWhenUsed="0"/>
-    <w:lsdException w:name="Medium Grid 2 Accent 6" w:semiHidden="0" w:uiPriority="68" w:unhideWhenUsed="0"/>
-    <w:lsdException w:name="Medium Grid 3 Accent 6" w:semiHidden="0" w:uiPriority="69" w:unhideWhenUsed="0"/>
-    <w:lsdException w:name="Dark List Accent 6" w:semiHidden="0" w:uiPriority="70" w:unhideWhenUsed="0"/>
-    <w:lsdException w:name="Colorful Shading Accent 6" w:semiHidden="0" w:uiPriority="71" w:unhideWhenUsed="0"/>
-    <w:lsdException w:name="Colorful List Accent 6" w:semiHidden="0" w:uiPriority="72" w:unhideWhenUsed="0"/>
-    <w:lsdException w:name="Colorful Grid Accent 6" w:semiHidden="0" w:uiPriority="73" w:unhideWhenUsed="0"/>
-    <w:lsdException w:name="Subtle Emphasis" w:semiHidden="0" w:uiPriority="19" w:unhideWhenUsed="0" w:qFormat="1"/>
-    <w:lsdException w:name="Intense Emphasis" w:semiHidden="0" w:uiPriority="21" w:unhideWhenUsed="0" w:qFormat="1"/>
-    <w:lsdException w:name="Subtle Reference" w:semiHidden="0" w:uiPriority="31" w:unhideWhenUsed="0" w:qFormat="1"/>
-    <w:lsdException w:name="Intense Reference" w:semiHidden="0" w:uiPriority="32" w:unhideWhenUsed="0" w:qFormat="1"/>
-    <w:lsdException w:name="Book Title" w:semiHidden="0" w:uiPriority="33" w:unhideWhenUsed="0" w:qFormat="1"/>
-    <w:lsdException w:name="Bibliography" w:uiPriority="37"/>
-    <w:lsdException w:name="TOC Heading" w:uiPriority="39" w:qFormat="1"/>
-  </w:latentStyles>
-  <w:style w:type="paragraph" w:default="1" w:styleId="Normal">
-    <w:name w:val="Normal"/>
-    <w:qFormat/>
-    <w:rsid w:val="00DB4A99"/>
-  </w:style>
-  <w:style w:type="paragraph" w:styleId="Heading1">
-    <w:name w:val="heading 1"/>
-    <w:basedOn w:val="Normal"/>
-    <w:next w:val="Normal"/>
-    <w:link w:val="Heading1Char"/>
-    <w:uiPriority w:val="9"/>
-    <w:qFormat/>
-    <w:rsid w:val="00DB4A99"/>
-    <w:pPr>
-      <w:spacing w:before="480" w:after="0"/>
-      <w:contextualSpacing/>
-      <w:outlineLvl w:val="0"/>
-    </w:pPr>
-    <w:rPr>
-      <w:rFonts w:eastAsiaTheme="majorEastAsia" w:cstheme="majorBidi"/>
-      <w:b/>
-      <w:bCs/>
-      <w:szCs w:val="28"/>
-    </w:rPr>
-  </w:style>
-  <w:style w:type="paragraph" w:styleId="Heading2">
-    <w:name w:val="heading 2"/>
-    <w:basedOn w:val="Normal"/>
-    <w:next w:val="Normal"/>
-    <w:link w:val="Heading2Char"/>
-    <w:uiPriority w:val="9"/>
-    <w:unhideWhenUsed/>
-    <w:qFormat/>
-    <w:rsid w:val="00DB4A99"/>
-    <w:pPr>
-      <w:spacing w:before="200" w:after="0"/>
-      <w:outlineLvl w:val="1"/>
-    </w:pPr>
-    <w:rPr>
-      <w:rFonts w:eastAsiaTheme="majorEastAsia" w:cstheme="majorBidi"/>
-      <w:bCs/>
-      <w:i/>
-      <w:szCs w:val="26"/>
-    </w:rPr>
-  </w:style>
-  <w:style w:type="paragraph" w:styleId="Heading3">
-    <w:name w:val="heading 3"/>
-    <w:basedOn w:val="Normal"/>
-    <w:next w:val="Normal"/>
-    <w:link w:val="Heading3Char"/>
-    <w:uiPriority w:val="9"/>
-    <w:unhideWhenUsed/>
-    <w:qFormat/>
-    <w:rsid w:val="00DB4A99"/>
-    <w:pPr>
-      <w:spacing w:before="200" w:after="0" w:line="271" w:lineRule="auto"/>
-      <w:outlineLvl w:val="2"/>
-    </w:pPr>
-    <w:rPr>
-      <w:rFonts w:asciiTheme="majorHAnsi" w:eastAsiaTheme="majorEastAsia" w:hAnsiTheme="majorHAnsi" w:cstheme="majorBidi"/>
-      <w:b/>
-      <w:bCs/>
-    </w:rPr>
-  </w:style>
-  <w:style w:type="paragraph" w:styleId="Heading4">
-    <w:name w:val="heading 4"/>
-    <w:basedOn w:val="Normal"/>
-    <w:next w:val="Normal"/>
-    <w:link w:val="Heading4Char"/>
-    <w:uiPriority w:val="9"/>
-    <w:semiHidden/>
-    <w:unhideWhenUsed/>
-    <w:qFormat/>
-    <w:rsid w:val="00DB4A99"/>
-    <w:pPr>
-      <w:spacing w:before="200" w:after="0"/>
-      <w:outlineLvl w:val="3"/>
-    </w:pPr>
-    <w:rPr>
-      <w:rFonts w:asciiTheme="majorHAnsi" w:eastAsiaTheme="majorEastAsia" w:hAnsiTheme="majorHAnsi" w:cstheme="majorBidi"/>
-      <w:b/>
-      <w:bCs/>
-      <w:i/>
-      <w:iCs/>
-    </w:rPr>
-  </w:style>
-  <w:style w:type="paragraph" w:styleId="Heading5">
-    <w:name w:val="heading 5"/>
-    <w:basedOn w:val="Normal"/>
-    <w:next w:val="Normal"/>
-    <w:link w:val="Heading5Char"/>
-    <w:uiPriority w:val="9"/>
-    <w:semiHidden/>
-    <w:unhideWhenUsed/>
-    <w:qFormat/>
-    <w:rsid w:val="00DB4A99"/>
-    <w:pPr>
-      <w:spacing w:before="200" w:after="0"/>
-      <w:outlineLvl w:val="4"/>
-    </w:pPr>
-    <w:rPr>
-      <w:rFonts w:asciiTheme="majorHAnsi" w:eastAsiaTheme="majorEastAsia" w:hAnsiTheme="majorHAnsi" w:cstheme="majorBidi"/>
-      <w:b/>
-      <w:bCs/>
-      <w:color w:val="7F7F7F" w:themeColor="text1" w:themeTint="80"/>
-    </w:rPr>
-  </w:style>
-  <w:style w:type="paragraph" w:styleId="Heading6">
-    <w:name w:val="heading 6"/>
-    <w:basedOn w:val="Normal"/>
-    <w:next w:val="Normal"/>
-    <w:link w:val="Heading6Char"/>
-    <w:uiPriority w:val="9"/>
-    <w:semiHidden/>
-    <w:unhideWhenUsed/>
-    <w:qFormat/>
-    <w:rsid w:val="00DB4A99"/>
-    <w:pPr>
-      <w:spacing w:after="0" w:line="271" w:lineRule="auto"/>
-      <w:outlineLvl w:val="5"/>
-    </w:pPr>
-    <w:rPr>
-      <w:rFonts w:asciiTheme="majorHAnsi" w:eastAsiaTheme="majorEastAsia" w:hAnsiTheme="majorHAnsi" w:cstheme="majorBidi"/>
-      <w:b/>
-      <w:bCs/>
-      <w:i/>
-      <w:iCs/>
-      <w:color w:val="7F7F7F" w:themeColor="text1" w:themeTint="80"/>
-    </w:rPr>
-  </w:style>
-  <w:style w:type="paragraph" w:styleId="Heading7">
-    <w:name w:val="heading 7"/>
-    <w:basedOn w:val="Normal"/>
-    <w:next w:val="Normal"/>
-    <w:link w:val="Heading7Char"/>
-    <w:uiPriority w:val="9"/>
-    <w:semiHidden/>
-    <w:unhideWhenUsed/>
-    <w:qFormat/>
-    <w:rsid w:val="00DB4A99"/>
-    <w:pPr>
-      <w:spacing w:after="0"/>
-      <w:outlineLvl w:val="6"/>
-    </w:pPr>
-    <w:rPr>
-      <w:rFonts w:asciiTheme="majorHAnsi" w:eastAsiaTheme="majorEastAsia" w:hAnsiTheme="majorHAnsi" w:cstheme="majorBidi"/>
-      <w:i/>
-      <w:iCs/>
-    </w:rPr>
-  </w:style>
-  <w:style w:type="paragraph" w:styleId="Heading8">
-    <w:name w:val="heading 8"/>
-    <w:basedOn w:val="Normal"/>
-    <w:next w:val="Normal"/>
-    <w:link w:val="Heading8Char"/>
-    <w:uiPriority w:val="9"/>
-    <w:semiHidden/>
-    <w:unhideWhenUsed/>
-    <w:qFormat/>
-    <w:rsid w:val="00DB4A99"/>
-    <w:pPr>
-      <w:spacing w:after="0"/>
-      <w:outlineLvl w:val="7"/>
-    </w:pPr>
-    <w:rPr>
-      <w:rFonts w:asciiTheme="majorHAnsi" w:eastAsiaTheme="majorEastAsia" w:hAnsiTheme="majorHAnsi" w:cstheme="majorBidi"/>
-      <w:sz w:val="20"/>
-      <w:szCs w:val="20"/>
-    </w:rPr>
-  </w:style>
-  <w:style w:type="paragraph" w:styleId="Heading9">
-    <w:name w:val="heading 9"/>
-    <w:basedOn w:val="Normal"/>
-    <w:next w:val="Normal"/>
-    <w:link w:val="Heading9Char"/>
-    <w:uiPriority w:val="9"/>
-    <w:semiHidden/>
-    <w:unhideWhenUsed/>
-    <w:qFormat/>
-    <w:rsid w:val="00DB4A99"/>
-    <w:pPr>
-      <w:spacing w:after="0"/>
-      <w:outlineLvl w:val="8"/>
-    </w:pPr>
-    <w:rPr>
-      <w:rFonts w:asciiTheme="majorHAnsi" w:eastAsiaTheme="majorEastAsia" w:hAnsiTheme="majorHAnsi" w:cstheme="majorBidi"/>
-      <w:i/>
-      <w:iCs/>
-      <w:spacing w:val="5"/>
-      <w:sz w:val="20"/>
-      <w:szCs w:val="20"/>
-    </w:rPr>
-  </w:style>
-  <w:style w:type="character" w:default="1" w:styleId="DefaultParagraphFont">
-    <w:name w:val="Default Paragraph Font"/>
-    <w:uiPriority w:val="1"/>
-    <w:semiHidden/>
-    <w:unhideWhenUsed/>
-  </w:style>
-  <w:style w:type="table" w:default="1" w:styleId="TableNormal">
-    <w:name w:val="Normal Table"/>
-    <w:uiPriority w:val="99"/>
-    <w:semiHidden/>
-    <w:unhideWhenUsed/>
-    <w:tblPr>
-      <w:tblInd w:w="0" w:type="dxa"/>
-      <w:tblCellMar>
-        <w:top w:w="0" w:type="dxa"/>
-        <w:left w:w="108" w:type="dxa"/>
-        <w:bottom w:w="0" w:type="dxa"/>
-        <w:right w:w="108" w:type="dxa"/>
-      </w:tblCellMar>
-    </w:tblPr>
-  </w:style>
-  <w:style w:type="numbering" w:default="1" w:styleId="NoList">
-    <w:name w:val="No List"/>
-    <w:uiPriority w:val="99"/>
-    <w:semiHidden/>
-    <w:unhideWhenUsed/>
-  </w:style>
-  <w:style w:type="paragraph" w:styleId="ListParagraph">
-    <w:name w:val="List Paragraph"/>
-    <w:basedOn w:val="Normal"/>
-    <w:uiPriority w:val="34"/>
-    <w:qFormat/>
-    <w:rsid w:val="00DB4A99"/>
-    <w:pPr>
-      <w:ind w:left="720"/>
-      <w:contextualSpacing/>
-    </w:pPr>
-  </w:style>
-  <w:style w:type="character" w:customStyle="1" w:styleId="Heading1Char">
-    <w:name w:val="Heading 1 Char"/>
-    <w:basedOn w:val="DefaultParagraphFont"/>
-    <w:link w:val="Heading1"/>
-    <w:uiPriority w:val="9"/>
-    <w:rsid w:val="00DB4A99"/>
-    <w:rPr>
-      <w:rFonts w:eastAsiaTheme="majorEastAsia" w:cstheme="majorBidi"/>
-      <w:b/>
-      <w:bCs/>
-      <w:szCs w:val="28"/>
-    </w:rPr>
-  </w:style>
-  <w:style w:type="character" w:customStyle="1" w:styleId="Heading2Char">
-    <w:name w:val="Heading 2 Char"/>
-    <w:basedOn w:val="DefaultParagraphFont"/>
-    <w:link w:val="Heading2"/>
-    <w:uiPriority w:val="9"/>
-    <w:rsid w:val="00DB4A99"/>
-    <w:rPr>
-      <w:rFonts w:eastAsiaTheme="majorEastAsia" w:cstheme="majorBidi"/>
-      <w:bCs/>
-      <w:i/>
-      <w:szCs w:val="26"/>
-    </w:rPr>
-  </w:style>
-  <w:style w:type="character" w:customStyle="1" w:styleId="Heading3Char">
-    <w:name w:val="Heading 3 Char"/>
-    <w:basedOn w:val="DefaultParagraphFont"/>
-    <w:link w:val="Heading3"/>
-    <w:uiPriority w:val="9"/>
-    <w:rsid w:val="00DB4A99"/>
-    <w:rPr>
-      <w:rFonts w:asciiTheme="majorHAnsi" w:eastAsiaTheme="majorEastAsia" w:hAnsiTheme="majorHAnsi" w:cstheme="majorBidi"/>
-      <w:b/>
-      <w:bCs/>
-    </w:rPr>
-  </w:style>
-  <w:style w:type="character" w:customStyle="1" w:styleId="Heading4Char">
-    <w:name w:val="Heading 4 Char"/>
-    <w:basedOn w:val="DefaultParagraphFont"/>
-    <w:link w:val="Heading4"/>
-    <w:uiPriority w:val="9"/>
-    <w:semiHidden/>
-    <w:rsid w:val="00DB4A99"/>
-    <w:rPr>
-      <w:rFonts w:asciiTheme="majorHAnsi" w:eastAsiaTheme="majorEastAsia" w:hAnsiTheme="majorHAnsi" w:cstheme="majorBidi"/>
-      <w:b/>
-      <w:bCs/>
-      <w:i/>
-      <w:iCs/>
-    </w:rPr>
-  </w:style>
-  <w:style w:type="character" w:customStyle="1" w:styleId="Heading5Char">
-    <w:name w:val="Heading 5 Char"/>
-    <w:basedOn w:val="DefaultParagraphFont"/>
-    <w:link w:val="Heading5"/>
-    <w:uiPriority w:val="9"/>
-    <w:semiHidden/>
-    <w:rsid w:val="00DB4A99"/>
-    <w:rPr>
-      <w:rFonts w:asciiTheme="majorHAnsi" w:eastAsiaTheme="majorEastAsia" w:hAnsiTheme="majorHAnsi" w:cstheme="majorBidi"/>
-      <w:b/>
-      <w:bCs/>
-      <w:color w:val="7F7F7F" w:themeColor="text1" w:themeTint="80"/>
-    </w:rPr>
-  </w:style>
-  <w:style w:type="character" w:customStyle="1" w:styleId="Heading6Char">
-    <w:name w:val="Heading 6 Char"/>
-    <w:basedOn w:val="DefaultParagraphFont"/>
-    <w:link w:val="Heading6"/>
-    <w:uiPriority w:val="9"/>
-    <w:semiHidden/>
-    <w:rsid w:val="00DB4A99"/>
-    <w:rPr>
-      <w:rFonts w:asciiTheme="majorHAnsi" w:eastAsiaTheme="majorEastAsia" w:hAnsiTheme="majorHAnsi" w:cstheme="majorBidi"/>
-      <w:b/>
-      <w:bCs/>
-      <w:i/>
-      <w:iCs/>
-      <w:color w:val="7F7F7F" w:themeColor="text1" w:themeTint="80"/>
-    </w:rPr>
-  </w:style>
-  <w:style w:type="character" w:customStyle="1" w:styleId="Heading7Char">
-    <w:name w:val="Heading 7 Char"/>
-    <w:basedOn w:val="DefaultParagraphFont"/>
-    <w:link w:val="Heading7"/>
-    <w:uiPriority w:val="9"/>
-    <w:semiHidden/>
-    <w:rsid w:val="00DB4A99"/>
-    <w:rPr>
-      <w:rFonts w:asciiTheme="majorHAnsi" w:eastAsiaTheme="majorEastAsia" w:hAnsiTheme="majorHAnsi" w:cstheme="majorBidi"/>
-      <w:i/>
-      <w:iCs/>
-    </w:rPr>
-  </w:style>
-  <w:style w:type="character" w:customStyle="1" w:styleId="Heading8Char">
-    <w:name w:val="Heading 8 Char"/>
-    <w:basedOn w:val="DefaultParagraphFont"/>
-    <w:link w:val="Heading8"/>
-    <w:uiPriority w:val="9"/>
-    <w:semiHidden/>
-    <w:rsid w:val="00DB4A99"/>
-    <w:rPr>
-      <w:rFonts w:asciiTheme="majorHAnsi" w:eastAsiaTheme="majorEastAsia" w:hAnsiTheme="majorHAnsi" w:cstheme="majorBidi"/>
-      <w:sz w:val="20"/>
-      <w:szCs w:val="20"/>
-    </w:rPr>
-  </w:style>
-  <w:style w:type="character" w:customStyle="1" w:styleId="Heading9Char">
-    <w:name w:val="Heading 9 Char"/>
-    <w:basedOn w:val="DefaultParagraphFont"/>
-    <w:link w:val="Heading9"/>
-    <w:uiPriority w:val="9"/>
-    <w:semiHidden/>
-    <w:rsid w:val="00DB4A99"/>
-    <w:rPr>
-      <w:rFonts w:asciiTheme="majorHAnsi" w:eastAsiaTheme="majorEastAsia" w:hAnsiTheme="majorHAnsi" w:cstheme="majorBidi"/>
-      <w:i/>
-      <w:iCs/>
-      <w:spacing w:val="5"/>
-      <w:sz w:val="20"/>
-      <w:szCs w:val="20"/>
-    </w:rPr>
-  </w:style>
-  <w:style w:type="paragraph" w:styleId="Title">
-    <w:name w:val="Title"/>
-    <w:basedOn w:val="Normal"/>
-    <w:next w:val="Normal"/>
-    <w:link w:val="TitleChar"/>
-    <w:uiPriority w:val="10"/>
-    <w:qFormat/>
-    <w:rsid w:val="00DB4A99"/>
-    <w:pPr>
-      <w:pBdr>
-        <w:bottom w:val="single" w:sz="4" w:space="1" w:color="auto"/>
-      </w:pBdr>
-      <w:spacing w:line="240" w:lineRule="auto"/>
-      <w:contextualSpacing/>
-    </w:pPr>
-    <w:rPr>
-      <w:rFonts w:asciiTheme="majorHAnsi" w:eastAsiaTheme="majorEastAsia" w:hAnsiTheme="majorHAnsi" w:cstheme="majorBidi"/>
-      <w:spacing w:val="5"/>
-      <w:sz w:val="52"/>
-      <w:szCs w:val="52"/>
-    </w:rPr>
-  </w:style>
-  <w:style w:type="character" w:customStyle="1" w:styleId="TitleChar">
-    <w:name w:val="Title Char"/>
-    <w:basedOn w:val="DefaultParagraphFont"/>
-    <w:link w:val="Title"/>
-    <w:uiPriority w:val="10"/>
-    <w:rsid w:val="00DB4A99"/>
-    <w:rPr>
-      <w:rFonts w:asciiTheme="majorHAnsi" w:eastAsiaTheme="majorEastAsia" w:hAnsiTheme="majorHAnsi" w:cstheme="majorBidi"/>
-      <w:spacing w:val="5"/>
-      <w:sz w:val="52"/>
-      <w:szCs w:val="52"/>
-    </w:rPr>
-  </w:style>
-  <w:style w:type="paragraph" w:styleId="Subtitle">
-    <w:name w:val="Subtitle"/>
-    <w:basedOn w:val="Normal"/>
-    <w:next w:val="Normal"/>
-    <w:link w:val="SubtitleChar"/>
-    <w:uiPriority w:val="11"/>
-    <w:qFormat/>
-    <w:rsid w:val="00DB4A99"/>
-    <w:pPr>
-      <w:spacing w:after="600"/>
-    </w:pPr>
-    <w:rPr>
-      <w:rFonts w:asciiTheme="majorHAnsi" w:eastAsiaTheme="majorEastAsia" w:hAnsiTheme="majorHAnsi" w:cstheme="majorBidi"/>
-      <w:i/>
-      <w:iCs/>
-      <w:spacing w:val="13"/>
-      <w:sz w:val="24"/>
-      <w:szCs w:val="24"/>
-    </w:rPr>
-  </w:style>
-  <w:style w:type="character" w:customStyle="1" w:styleId="SubtitleChar">
-    <w:name w:val="Subtitle Char"/>
-    <w:basedOn w:val="DefaultParagraphFont"/>
-    <w:link w:val="Subtitle"/>
-    <w:uiPriority w:val="11"/>
-    <w:rsid w:val="00DB4A99"/>
-    <w:rPr>
-      <w:rFonts w:asciiTheme="majorHAnsi" w:eastAsiaTheme="majorEastAsia" w:hAnsiTheme="majorHAnsi" w:cstheme="majorBidi"/>
-      <w:i/>
-      <w:iCs/>
-      <w:spacing w:val="13"/>
-      <w:sz w:val="24"/>
-      <w:szCs w:val="24"/>
-    </w:rPr>
-  </w:style>
-  <w:style w:type="character" w:styleId="Strong">
-    <w:name w:val="Strong"/>
-    <w:uiPriority w:val="22"/>
-    <w:qFormat/>
-    <w:rsid w:val="00DB4A99"/>
-    <w:rPr>
-      <w:b/>
-      <w:bCs/>
-    </w:rPr>
-  </w:style>
-  <w:style w:type="character" w:styleId="Emphasis">
-    <w:name w:val="Emphasis"/>
-    <w:uiPriority w:val="20"/>
-    <w:qFormat/>
-    <w:rsid w:val="00DB4A99"/>
-    <w:rPr>
-      <w:b/>
-      <w:bCs/>
-      <w:i/>
-      <w:iCs/>
-      <w:spacing w:val="10"/>
-      <w:bdr w:val="none" w:sz="0" w:space="0" w:color="auto"/>
-      <w:shd w:val="clear" w:color="auto" w:fill="auto"/>
-    </w:rPr>
-  </w:style>
-  <w:style w:type="paragraph" w:styleId="NoSpacing">
-    <w:name w:val="No Spacing"/>
-    <w:basedOn w:val="Normal"/>
-    <w:uiPriority w:val="1"/>
-    <w:qFormat/>
-    <w:rsid w:val="00DB4A99"/>
-    <w:pPr>
-      <w:spacing w:after="0" w:line="240" w:lineRule="auto"/>
-    </w:pPr>
-  </w:style>
-  <w:style w:type="paragraph" w:styleId="Quote">
-    <w:name w:val="Quote"/>
-    <w:basedOn w:val="Normal"/>
-    <w:next w:val="Normal"/>
-    <w:link w:val="QuoteChar"/>
-    <w:uiPriority w:val="29"/>
-    <w:qFormat/>
-    <w:rsid w:val="00DB4A99"/>
-    <w:pPr>
-      <w:spacing w:before="200" w:after="0"/>
-      <w:ind w:left="360" w:right="360"/>
-    </w:pPr>
-    <w:rPr>
-      <w:i/>
-      <w:iCs/>
-    </w:rPr>
-  </w:style>
-  <w:style w:type="character" w:customStyle="1" w:styleId="QuoteChar">
-    <w:name w:val="Quote Char"/>
-    <w:basedOn w:val="DefaultParagraphFont"/>
-    <w:link w:val="Quote"/>
-    <w:uiPriority w:val="29"/>
-    <w:rsid w:val="00DB4A99"/>
-    <w:rPr>
-      <w:i/>
-      <w:iCs/>
-    </w:rPr>
-  </w:style>
-  <w:style w:type="paragraph" w:styleId="IntenseQuote">
-    <w:name w:val="Intense Quote"/>
-    <w:basedOn w:val="Normal"/>
-    <w:next w:val="Normal"/>
-    <w:link w:val="IntenseQuoteChar"/>
-    <w:uiPriority w:val="30"/>
-    <w:qFormat/>
-    <w:rsid w:val="00DB4A99"/>
-    <w:pPr>
-      <w:pBdr>
-        <w:bottom w:val="single" w:sz="4" w:space="1" w:color="auto"/>
-      </w:pBdr>
-      <w:spacing w:before="200" w:after="280"/>
-      <w:ind w:left="1008" w:right="1152"/>
-      <w:jc w:val="both"/>
-    </w:pPr>
-    <w:rPr>
-      <w:b/>
-      <w:bCs/>
-      <w:i/>
-      <w:iCs/>
-    </w:rPr>
-  </w:style>
-  <w:style w:type="character" w:customStyle="1" w:styleId="IntenseQuoteChar">
-    <w:name w:val="Intense Quote Char"/>
-    <w:basedOn w:val="DefaultParagraphFont"/>
-    <w:link w:val="IntenseQuote"/>
-    <w:uiPriority w:val="30"/>
-    <w:rsid w:val="00DB4A99"/>
-    <w:rPr>
-      <w:b/>
-      <w:bCs/>
-      <w:i/>
-      <w:iCs/>
-    </w:rPr>
-  </w:style>
-  <w:style w:type="character" w:styleId="SubtleEmphasis">
-    <w:name w:val="Subtle Emphasis"/>
-    <w:uiPriority w:val="19"/>
-    <w:qFormat/>
-    <w:rsid w:val="00DB4A99"/>
-    <w:rPr>
-      <w:i/>
-      <w:iCs/>
-    </w:rPr>
-  </w:style>
-  <w:style w:type="character" w:styleId="IntenseEmphasis">
-    <w:name w:val="Intense Emphasis"/>
-    <w:uiPriority w:val="21"/>
-    <w:qFormat/>
-    <w:rsid w:val="00DB4A99"/>
-    <w:rPr>
-      <w:b/>
-      <w:bCs/>
-    </w:rPr>
-  </w:style>
-  <w:style w:type="character" w:styleId="SubtleReference">
-    <w:name w:val="Subtle Reference"/>
-    <w:uiPriority w:val="31"/>
-    <w:qFormat/>
-    <w:rsid w:val="00DB4A99"/>
-    <w:rPr>
-      <w:smallCaps/>
-    </w:rPr>
-  </w:style>
-  <w:style w:type="character" w:styleId="IntenseReference">
-    <w:name w:val="Intense Reference"/>
-    <w:uiPriority w:val="32"/>
-    <w:qFormat/>
-    <w:rsid w:val="00DB4A99"/>
-    <w:rPr>
-      <w:smallCaps/>
-      <w:spacing w:val="5"/>
-      <w:u w:val="single"/>
-    </w:rPr>
-  </w:style>
-  <w:style w:type="character" w:styleId="BookTitle">
-    <w:name w:val="Book Title"/>
-    <w:uiPriority w:val="33"/>
-    <w:qFormat/>
-    <w:rsid w:val="00DB4A99"/>
-    <w:rPr>
-      <w:i/>
-      <w:iCs/>
-      <w:smallCaps/>
-      <w:spacing w:val="5"/>
-    </w:rPr>
-  </w:style>
-  <w:style w:type="paragraph" w:styleId="TOCHeading">
-    <w:name w:val="TOC Heading"/>
-    <w:basedOn w:val="Heading1"/>
-    <w:next w:val="Normal"/>
-    <w:uiPriority w:val="39"/>
-    <w:semiHidden/>
-    <w:unhideWhenUsed/>
-    <w:qFormat/>
-    <w:rsid w:val="00DB4A99"/>
-    <w:pPr>
-      <w:outlineLvl w:val="9"/>
-    </w:pPr>
-    <w:rPr>
-      <w:lang w:bidi="en-US"/>
-    </w:rPr>
-  </w:style>
-  <w:style w:type="character" w:styleId="CommentReference">
-    <w:name w:val="annotation reference"/>
-    <w:basedOn w:val="DefaultParagraphFont"/>
-    <w:uiPriority w:val="99"/>
-    <w:semiHidden/>
-    <w:unhideWhenUsed/>
-    <w:rsid w:val="00352A37"/>
-    <w:rPr>
-      <w:sz w:val="16"/>
-      <w:szCs w:val="16"/>
-    </w:rPr>
-  </w:style>
-  <w:style w:type="paragraph" w:styleId="CommentText">
-    <w:name w:val="annotation text"/>
-    <w:basedOn w:val="Normal"/>
-    <w:link w:val="CommentTextChar"/>
-    <w:uiPriority w:val="99"/>
-    <w:semiHidden/>
-    <w:unhideWhenUsed/>
-    <w:rsid w:val="00352A37"/>
-    <w:pPr>
-      <w:spacing w:line="240" w:lineRule="auto"/>
-    </w:pPr>
-    <w:rPr>
-      <w:sz w:val="20"/>
-      <w:szCs w:val="20"/>
-    </w:rPr>
-  </w:style>
-  <w:style w:type="character" w:customStyle="1" w:styleId="CommentTextChar">
-    <w:name w:val="Comment Text Char"/>
-    <w:basedOn w:val="DefaultParagraphFont"/>
-    <w:link w:val="CommentText"/>
-    <w:uiPriority w:val="99"/>
-    <w:semiHidden/>
-    <w:rsid w:val="00352A37"/>
-    <w:rPr>
-      <w:sz w:val="20"/>
-      <w:szCs w:val="20"/>
-    </w:rPr>
-  </w:style>
-  <w:style w:type="paragraph" w:styleId="CommentSubject">
-    <w:name w:val="annotation subject"/>
-    <w:basedOn w:val="CommentText"/>
-    <w:next w:val="CommentText"/>
-    <w:link w:val="CommentSubjectChar"/>
-    <w:uiPriority w:val="99"/>
-    <w:semiHidden/>
-    <w:unhideWhenUsed/>
-    <w:rsid w:val="00352A37"/>
-    <w:rPr>
-      <w:b/>
-      <w:bCs/>
-    </w:rPr>
-  </w:style>
-  <w:style w:type="character" w:customStyle="1" w:styleId="CommentSubjectChar">
-    <w:name w:val="Comment Subject Char"/>
-    <w:basedOn w:val="CommentTextChar"/>
-    <w:link w:val="CommentSubject"/>
-    <w:uiPriority w:val="99"/>
-    <w:semiHidden/>
-    <w:rsid w:val="00352A37"/>
-    <w:rPr>
-      <w:b/>
-      <w:bCs/>
-      <w:sz w:val="20"/>
-      <w:szCs w:val="20"/>
-    </w:rPr>
-  </w:style>
-  <w:style w:type="paragraph" w:styleId="BalloonText">
-    <w:name w:val="Balloon Text"/>
-    <w:basedOn w:val="Normal"/>
-    <w:link w:val="BalloonTextChar"/>
-    <w:uiPriority w:val="99"/>
-    <w:semiHidden/>
-    <w:unhideWhenUsed/>
-    <w:rsid w:val="00352A37"/>
-    <w:pPr>
-      <w:spacing w:after="0" w:line="240" w:lineRule="auto"/>
-    </w:pPr>
-    <w:rPr>
-      <w:rFonts w:ascii="Tahoma" w:hAnsi="Tahoma" w:cs="Tahoma"/>
-      <w:sz w:val="16"/>
-      <w:szCs w:val="16"/>
-    </w:rPr>
-  </w:style>
-  <w:style w:type="character" w:customStyle="1" w:styleId="BalloonTextChar">
-    <w:name w:val="Balloon Text Char"/>
-    <w:basedOn w:val="DefaultParagraphFont"/>
-    <w:link w:val="BalloonText"/>
-    <w:uiPriority w:val="99"/>
-    <w:semiHidden/>
-    <w:rsid w:val="00352A37"/>
-    <w:rPr>
-      <w:rFonts w:ascii="Tahoma" w:hAnsi="Tahoma" w:cs="Tahoma"/>
-      <w:sz w:val="16"/>
-      <w:szCs w:val="16"/>
-    </w:rPr>
-  </w:style>
-</w:styles>
-</file>
-
-<file path=word/stylesWithEffects.xml><?xml version="1.0" encoding="utf-8"?>
-<w:styles xmlns:wpc="http://schemas.microsoft.com/office/word/2010/wordprocessingCanvas" xmlns:mc="http://schemas.openxmlformats.org/markup-compatibility/2006" xmlns:o="urn:schemas-microsoft-com:office:office" xmlns:r="http://schemas.openxmlformats.org/officeDocument/2006/relationships" xmlns:m="http://schemas.openxmlformats.org/officeDocument/2006/math" xmlns:v="urn:schemas-microsoft-com:vml" xmlns:wp14="http://schemas.microsoft.com/office/word/2010/wordprocessingDrawing" xmlns:wp="http://schemas.openxmlformats.org/drawingml/2006/wordprocessingDrawing" xmlns:w10="urn:schemas-microsoft-com:office:word" xmlns:w="http://schemas.openxmlformats.org/wordprocessingml/2006/main" xmlns:w14="http://schemas.microsoft.com/office/word/2010/wordml" xmlns:wpg="http://schemas.microsoft.com/office/word/2010/wordprocessingGroup" xmlns:wpi="http://schemas.microsoft.com/office/word/2010/wordprocessingInk" xmlns:wne="http://schemas.microsoft.com/office/word/2006/wordml" xmlns:wps="http://schemas.microsoft.com/office/word/2010/wordprocessingShape" mc:Ignorable="w14 wp14">
-  <w:docDefaults>
-    <w:rPrDefault>
-      <w:rPr>
-        <w:rFonts w:asciiTheme="minorHAnsi" w:eastAsiaTheme="minorEastAsia" w:hAnsiTheme="minorHAnsi" w:cstheme="minorBidi"/>
-        <w:sz w:val="22"/>
-        <w:szCs w:val="22"/>
-        <w:lang w:val="en-AU" w:eastAsia="zh-CN" w:bidi="ar-SA"/>
-      </w:rPr>
-    </w:rPrDefault>
-    <w:pPrDefault>
-      <w:pPr>
-        <w:spacing w:after="200" w:line="276" w:lineRule="auto"/>
-      </w:pPr>
-    </w:pPrDefault>
-  </w:docDefaults>
-  <w:latentStyles w:defLockedState="0" w:defUIPriority="99" w:defSemiHidden="1" w:defUnhideWhenUsed="1" w:defQFormat="0" w:count="267">
-    <w:lsdException w:name="Normal" w:semiHidden="0" w:uiPriority="0" w:unhideWhenUsed="0" w:qFormat="1"/>
-    <w:lsdException w:name="heading 1" w:semiHidden="0" w:uiPriority="9" w:unhideWhenUsed="0" w:qFormat="1"/>
-    <w:lsdException w:name="heading 2" w:uiPriority="9" w:qFormat="1"/>
-    <w:lsdException w:name="heading 3" w:uiPriority="9" w:qFormat="1"/>
-    <w:lsdException w:name="heading 4" w:uiPriority="9" w:qFormat="1"/>
-    <w:lsdException w:name="heading 5" w:uiPriority="9" w:qFormat="1"/>
-    <w:lsdException w:name="heading 6" w:uiPriority="9" w:qFormat="1"/>
-    <w:lsdException w:name="heading 7" w:uiPriority="9" w:qFormat="1"/>
-    <w:lsdException w:name="heading 8" w:uiPriority="9" w:qFormat="1"/>
-    <w:lsdException w:name="heading 9" w:uiPriority="9" w:qFormat="1"/>
-    <w:lsdException w:name="toc 1" w:uiPriority="39"/>
-    <w:lsdException w:name="toc 2" w:uiPriority="39"/>
-    <w:lsdException w:name="toc 3" w:uiPriority="39"/>
-    <w:lsdException w:name="toc 4" w:uiPriority="39"/>
-    <w:lsdException w:name="toc 5" w:uiPriority="39"/>
-    <w:lsdException w:name="toc 6" w:uiPriority="39"/>
-    <w:lsdException w:name="toc 7" w:uiPriority="39"/>
-    <w:lsdException w:name="toc 8" w:uiPriority="39"/>
-    <w:lsdException w:name="toc 9" w:uiPriority="39"/>
-    <w:lsdException w:name="caption" w:uiPriority="35"/>
-    <w:lsdException w:name="Title" w:semiHidden="0" w:uiPriority="10" w:unhideWhenUsed="0" w:qFormat="1"/>
-    <w:lsdException w:name="Default Paragraph Font" w:uiPriority="1"/>
-    <w:lsdException w:name="Subtitle" w:semiHidden="0" w:uiPriority="11" w:unhideWhenUsed="0" w:qFormat="1"/>
-    <w:lsdException w:name="Strong" w:semiHidden="0" w:uiPriority="22" w:unhideWhenUsed="0" w:qFormat="1"/>
-    <w:lsdException w:name="Emphasis" w:semiHidden="0" w:uiPriority="20" w:unhideWhenUsed="0" w:qFormat="1"/>
-    <w:lsdException w:name="Table Grid" w:semiHidden="0" w:uiPriority="59" w:unhideWhenUsed="0"/>
-    <w:lsdException w:name="Placeholder Text" w:unhideWhenUsed="0"/>
-    <w:lsdException w:name="No Spacing" w:semiHidden="0" w:uiPriority="1" w:unhideWhenUsed="0" w:qFormat="1"/>
-    <w:lsdException w:name="Light Shading" w:semiHidden="0" w:uiPriority="60" w:unhideWhenUsed="0"/>
-    <w:lsdException w:name="Light List" w:semiHidden="0" w:uiPriority="61" w:unhideWhenUsed="0"/>
-    <w:lsdException w:name="Light Grid" w:semiHidden="0" w:uiPriority="62" w:unhideWhenUsed="0"/>
-    <w:lsdException w:name="Medium Shading 1" w:semiHidden="0" w:uiPriority="63" w:unhideWhenUsed="0"/>
-    <w:lsdException w:name="Medium Shading 2" w:semiHidden="0" w:uiPriority="64" w:unhideWhenUsed="0"/>
-    <w:lsdException w:name="Medium List 1" w:semiHidden="0" w:uiPriority="65" w:unhideWhenUsed="0"/>
-    <w:lsdException w:name="Medium List 2" w:semiHidden="0" w:uiPriority="66" w:unhideWhenUsed="0"/>
-    <w:lsdException w:name="Medium Grid 1" w:semiHidden="0" w:uiPriority="67" w:unhideWhenUsed="0"/>
-    <w:lsdException w:name="Medium Grid 2" w:semiHidden="0" w:uiPriority="68" w:unhideWhenUsed="0"/>
-    <w:lsdException w:name="Medium Grid 3" w:semiHidden="0" w:uiPriority="69" w:unhideWhenUsed="0"/>
-    <w:lsdException w:name="Dark List" w:semiHidden="0" w:uiPriority="70" w:unhideWhenUsed="0"/>
-    <w:lsdException w:name="Colorful Shading" w:semiHidden="0" w:uiPriority="71" w:unhideWhenUsed="0"/>
-    <w:lsdException w:name="Colorful List" w:semiHidden="0" w:uiPriority="72" w:unhideWhenUsed="0"/>
-    <w:lsdException w:name="Colorful Grid" w:semiHidden="0" w:uiPriority="73" w:unhideWhenUsed="0"/>
-    <w:lsdException w:name="Light Shading Accent 1" w:semiHidden="0" w:uiPriority="60" w:unhideWhenUsed="0"/>
-    <w:lsdException w:name="Light List Accent 1" w:semiHidden="0" w:uiPriority="61" w:unhideWhenUsed="0"/>
-    <w:lsdException w:name="Light Grid Accent 1" w:semiHidden="0" w:uiPriority="62" w:unhideWhenUsed="0"/>
-    <w:lsdException w:name="Medium Shading 1 Accent 1" w:semiHidden="0" w:uiPriority="63" w:unhideWhenUsed="0"/>
-    <w:lsdException w:name="Medium Shading 2 Accent 1" w:semiHidden="0" w:uiPriority="64" w:unhideWhenUsed="0"/>
-    <w:lsdException w:name="Medium List 1 Accent 1" w:semiHidden="0" w:uiPriority="65" w:unhideWhenUsed="0"/>
-    <w:lsdException w:name="Revision" w:unhideWhenUsed="0"/>
-    <w:lsdException w:name="List Paragraph" w:semiHidden="0" w:uiPriority="34" w:unhideWhenUsed="0" w:qFormat="1"/>
-    <w:lsdException w:name="Quote" w:semiHidden="0" w:uiPriority="29" w:unhideWhenUsed="0" w:qFormat="1"/>
-    <w:lsdException w:name="Intense Quote" w:semiHidden="0" w:uiPriority="30" w:unhideWhenUsed="0" w:qFormat="1"/>
-    <w:lsdException w:name="Medium List 2 Accent 1" w:semiHidden="0" w:uiPriority="66" w:unhideWhenUsed="0"/>
-    <w:lsdException w:name="Medium Grid 1 Accent 1" w:semiHidden="0" w:uiPriority="67" w:unhideWhenUsed="0"/>
-    <w:lsdException w:name="Medium Grid 2 Accent 1" w:semiHidden="0" w:uiPriority="68" w:unhideWhenUsed="0"/>
-    <w:lsdException w:name="Medium Grid 3 Accent 1" w:semiHidden="0" w:uiPriority="69" w:unhideWhenUsed="0"/>
-    <w:lsdException w:name="Dark List Accent 1" w:semiHidden="0" w:uiPriority="70" w:unhideWhenUsed="0"/>
-    <w:lsdException w:name="Colorful Shading Accent 1" w:semiHidden="0" w:uiPriority="71" w:unhideWhenUsed="0"/>
-    <w:lsdException w:name="Colorful List Accent 1" w:semiHidden="0" w:uiPriority="72" w:unhideWhenUsed="0"/>
-    <w:lsdException w:name="Colorful Grid Accent 1" w:semiHidden="0" w:uiPriority="73" w:unhideWhenUsed="0"/>
-    <w:lsdException w:name="Light Shading Accent 2" w:semiHidden="0" w:uiPriority="60" w:unhideWhenUsed="0"/>
-    <w:lsdException w:name="Light List Accent 2" w:semiHidden="0" w:uiPriority="61" w:unhideWhenUsed="0"/>
-    <w:lsdException w:name="Light Grid Accent 2" w:semiHidden="0" w:uiPriority="62" w:unhideWhenUsed="0"/>
-    <w:lsdException w:name="Medium Shading 1 Accent 2" w:semiHidden="0" w:uiPriority="63" w:unhideWhenUsed="0"/>
-    <w:lsdException w:name="Medium Shading 2 Accent 2" w:semiHidden="0" w:uiPriority="64" w:unhideWhenUsed="0"/>
-    <w:lsdException w:name="Medium List 1 Accent 2" w:semiHidden="0" w:uiPriority="65" w:unhideWhenUsed="0"/>
-    <w:lsdException w:name="Medium List 2 Accent 2" w:semiHidden="0" w:uiPriority="66" w:unhideWhenUsed="0"/>
-    <w:lsdException w:name="Medium Grid 1 Accent 2" w:semiHidden="0" w:uiPriority="67" w:unhideWhenUsed="0"/>
-    <w:lsdException w:name="Medium Grid 2 Accent 2" w:semiHidden="0" w:uiPriority="68" w:unhideWhenUsed="0"/>
-    <w:lsdException w:name="Medium Grid 3 Accent 2" w:semiHidden="0" w:uiPriority="69" w:unhideWhenUsed="0"/>
-    <w:lsdException w:name="Dark List Accent 2" w:semiHidden="0" w:uiPriority="70" w:unhideWhenUsed="0"/>
-    <w:lsdException w:name="Colorful Shading Accent 2" w:semiHidden="0" w:uiPriority="71" w:unhideWhenUsed="0"/>
-    <w:lsdException w:name="Colorful List Accent 2" w:semiHidden="0" w:uiPriority="72" w:unhideWhenUsed="0"/>
-    <w:lsdException w:name="Colorful Grid Accent 2" w:semiHidden="0" w:uiPriority="73" w:unhideWhenUsed="0"/>
-    <w:lsdException w:name="Light Shading Accent 3" w:semiHidden="0" w:uiPriority="60" w:unhideWhenUsed="0"/>
-    <w:lsdException w:name="Light List Accent 3" w:semiHidden="0" w:uiPriority="61" w:unhideWhenUsed="0"/>
-    <w:lsdException w:name="Light Grid Accent 3" w:semiHidden="0" w:uiPriority="62" w:unhideWhenUsed="0"/>
-    <w:lsdException w:name="Medium Shading 1 Accent 3" w:semiHidden="0" w:uiPriority="63" w:unhideWhenUsed="0"/>
-    <w:lsdException w:name="Medium Shading 2 Accent 3" w:semiHidden="0" w:uiPriority="64" w:unhideWhenUsed="0"/>
-    <w:lsdException w:name="Medium List 1 Accent 3" w:semiHidden="0" w:uiPriority="65" w:unhideWhenUsed="0"/>
-    <w:lsdException w:name="Medium List 2 Accent 3" w:semiHidden="0" w:uiPriority="66" w:unhideWhenUsed="0"/>
-    <w:lsdException w:name="Medium Grid 1 Accent 3" w:semiHidden="0" w:uiPriority="67" w:unhideWhenUsed="0"/>
-    <w:lsdException w:name="Medium Grid 2 Accent 3" w:semiHidden="0" w:uiPriority="68" w:unhideWhenUsed="0"/>
-    <w:lsdException w:name="Medium Grid 3 Accent 3" w:semiHidden="0" w:uiPriority="69" w:unhideWhenUsed="0"/>
-    <w:lsdException w:name="Dark List Accent 3" w:semiHidden="0" w:uiPriority="70" w:unhideWhenUsed="0"/>
-    <w:lsdException w:name="Colorful Shading Accent 3" w:semiHidden="0" w:uiPriority="71" w:unhideWhenUsed="0"/>
-    <w:lsdException w:name="Colorful List Accent 3" w:semiHidden="0" w:uiPriority="72" w:unhideWhenUsed="0"/>
-    <w:lsdException w:name="Colorful Grid Accent 3" w:semiHidden="0" w:uiPriority="73" w:unhideWhenUsed="0"/>
-    <w:lsdException w:name="Light Shading Accent 4" w:semiHidden="0" w:uiPriority="60" w:unhideWhenUsed="0"/>
-    <w:lsdException w:name="Light List Accent 4" w:semiHidden="0" w:uiPriority="61" w:unhideWhenUsed="0"/>
-    <w:lsdException w:name="Light Grid Accent 4" w:semiHidden="0" w:uiPriority="62" w:unhideWhenUsed="0"/>
-    <w:lsdException w:name="Medium Shading 1 Accent 4" w:semiHidden="0" w:uiPriority="63" w:unhideWhenUsed="0"/>
-    <w:lsdException w:name="Medium Shading 2 Accent 4" w:semiHidden="0" w:uiPriority="64" w:unhideWhenUsed="0"/>
-    <w:lsdException w:name="Medium List 1 Accent 4" w:semiHidden="0" w:uiPriority="65" w:unhideWhenUsed="0"/>
-    <w:lsdException w:name="Medium List 2 Accent 4" w:semiHidden="0" w:uiPriority="66" w:unhideWhenUsed="0"/>
-    <w:lsdException w:name="Medium Grid 1 Accent 4" w:semiHidden="0" w:uiPriority="67" w:unhideWhenUsed="0"/>
-    <w:lsdException w:name="Medium Grid 2 Accent 4" w:semiHidden="0" w:uiPriority="68" w:unhideWhenUsed="0"/>
-    <w:lsdException w:name="Medium Grid 3 Accent 4" w:semiHidden="0" w:uiPriority="69" w:unhideWhenUsed="0"/>
-    <w:lsdException w:name="Dark List Accent 4" w:semiHidden="0" w:uiPriority="70" w:unhideWhenUsed="0"/>
-    <w:lsdException w:name="Colorful Shading Accent 4" w:semiHidden="0" w:uiPriority="71" w:unhideWhenUsed="0"/>
-    <w:lsdException w:name="Colorful List Accent 4" w:semiHidden="0" w:uiPriority="72" w:unhideWhenUsed="0"/>
-    <w:lsdException w:name="Colorful Grid Accent 4" w:semiHidden="0" w:uiPriority="73" w:unhideWhenUsed="0"/>
-    <w:lsdException w:name="Light Shading Accent 5" w:semiHidden="0" w:uiPriority="60" w:unhideWhenUsed="0"/>
-    <w:lsdException w:name="Light List Accent 5" w:semiHidden="0" w:uiPriority="61" w:unhideWhenUsed="0"/>
-    <w:lsdException w:name="Light Grid Accent 5" w:semiHidden="0" w:uiPriority="62" w:unhideWhenUsed="0"/>
-    <w:lsdException w:name="Medium Shading 1 Accent 5" w:semiHidden="0" w:uiPriority="63" w:unhideWhenUsed="0"/>
-    <w:lsdException w:name="Medium Shading 2 Accent 5" w:semiHidden="0" w:uiPriority="64" w:unhideWhenUsed="0"/>
-    <w:lsdException w:name="Medium List 1 Accent 5" w:semiHidden="0" w:uiPriority="65" w:unhideWhenUsed="0"/>
-    <w:lsdException w:name="Medium List 2 Accent 5" w:semiHidden="0" w:uiPriority="66" w:unhideWhenUsed="0"/>
-    <w:lsdException w:name="Medium Grid 1 Accent 5" w:semiHidden="0" w:uiPriority="67" w:unhideWhenUsed="0"/>
-    <w:lsdException w:name="Medium Grid 2 Accent 5" w:semiHidden="0" w:uiPriority="68" w:unhideWhenUsed="0"/>
-    <w:lsdException w:name="Medium Grid 3 Accent 5" w:semiHidden="0" w:uiPriority="69" w:unhideWhenUsed="0"/>
-    <w:lsdException w:name="Dark List Accent 5" w:semiHidden="0" w:uiPriority="70" w:unhideWhenUsed="0"/>
-    <w:lsdException w:name="Colorful Shading Accent 5" w:semiHidden="0" w:uiPriority="71" w:unhideWhenUsed="0"/>
-    <w:lsdException w:name="Colorful List Accent 5" w:semiHidden="0" w:uiPriority="72" w:unhideWhenUsed="0"/>
-    <w:lsdException w:name="Colorful Grid Accent 5" w:semiHidden="0" w:uiPriority="73" w:unhideWhenUsed="0"/>
-    <w:lsdException w:name="Light Shading Accent 6" w:semiHidden="0" w:uiPriority="60" w:unhideWhenUsed="0"/>
-    <w:lsdException w:name="Light List Accent 6" w:semiHidden="0" w:uiPriority="61" w:unhideWhenUsed="0"/>
-    <w:lsdException w:name="Light Grid Accent 6" w:semiHidden="0" w:uiPriority="62" w:unhideWhenUsed="0"/>
-    <w:lsdException w:name="Medium Shading 1 Accent 6" w:semiHidden="0" w:uiPriority="63" w:unhideWhenUsed="0"/>
-    <w:lsdException w:name="Medium Shading 2 Accent 6" w:semiHidden="0" w:uiPriority="64" w:unhideWhenUsed="0"/>
-    <w:lsdException w:name="Medium List 1 Accent 6" w:semiHidden="0" w:uiPriority="65" w:unhideWhenUsed="0"/>
-    <w:lsdException w:name="Medium List 2 Accent 6" w:semiHidden="0" w:uiPriority="66" w:unhideWhenUsed="0"/>
-    <w:lsdException w:name="Medium Grid 1 Accent 6" w:semiHidden="0" w:uiPriority="67" w:unhideWhenUsed="0"/>
-    <w:lsdException w:name="Medium Grid 2 Accent 6" w:semiHidden="0" w:uiPriority="68" w:unhideWhenUsed="0"/>
-    <w:lsdException w:name="Medium Grid 3 Accent 6" w:semiHidden="0" w:uiPriority="69" w:unhideWhenUsed="0"/>
-    <w:lsdException w:name="Dark List Accent 6" w:semiHidden="0" w:uiPriority="70" w:unhideWhenUsed="0"/>
-    <w:lsdException w:name="Colorful Shading Accent 6" w:semiHidden="0" w:uiPriority="71" w:unhideWhenUsed="0"/>
-    <w:lsdException w:name="Colorful List Accent 6" w:semiHidden="0" w:uiPriority="72" w:unhideWhenUsed="0"/>
-    <w:lsdException w:name="Colorful Grid Accent 6" w:semiHidden="0" w:uiPriority="73" w:unhideWhenUsed="0"/>
-    <w:lsdException w:name="Subtle Emphasis" w:semiHidden="0" w:uiPriority="19" w:unhideWhenUsed="0" w:qFormat="1"/>
-    <w:lsdException w:name="Intense Emphasis" w:semiHidden="0" w:uiPriority="21" w:unhideWhenUsed="0" w:qFormat="1"/>
-    <w:lsdException w:name="Subtle Reference" w:semiHidden="0" w:uiPriority="31" w:unhideWhenUsed="0" w:qFormat="1"/>
-    <w:lsdException w:name="Intense Reference" w:semiHidden="0" w:uiPriority="32" w:unhideWhenUsed="0" w:qFormat="1"/>
-    <w:lsdException w:name="Book Title" w:semiHidden="0" w:uiPriority="33" w:unhideWhenUsed="0" w:qFormat="1"/>
-    <w:lsdException w:name="Bibliography" w:uiPriority="37"/>
-    <w:lsdException w:name="TOC Heading" w:uiPriority="39" w:qFormat="1"/>
+  <w:latentStyles w:defLockedState="0" w:defUIPriority="99" w:defSemiHidden="0" w:defUnhideWhenUsed="0" w:defQFormat="0" w:count="376">
+    <w:lsdException w:name="Normal" w:uiPriority="0" w:qFormat="1"/>
+    <w:lsdException w:name="heading 1" w:uiPriority="9" w:qFormat="1"/>
+    <w:lsdException w:name="heading 2" w:semiHidden="1" w:uiPriority="9" w:unhideWhenUsed="1" w:qFormat="1"/>
+    <w:lsdException w:name="heading 3" w:semiHidden="1" w:uiPriority="9" w:unhideWhenUsed="1" w:qFormat="1"/>
+    <w:lsdException w:name="heading 4" w:semiHidden="1" w:uiPriority="9" w:unhideWhenUsed="1" w:qFormat="1"/>
+    <w:lsdException w:name="heading 5" w:semiHidden="1" w:uiPriority="9" w:unhideWhenUsed="1" w:qFormat="1"/>
+    <w:lsdException w:name="heading 6" w:semiHidden="1" w:uiPriority="9" w:unhideWhenUsed="1" w:qFormat="1"/>
+    <w:lsdException w:name="heading 7" w:semiHidden="1" w:uiPriority="9" w:unhideWhenUsed="1" w:qFormat="1"/>
+    <w:lsdException w:name="heading 8" w:semiHidden="1" w:uiPriority="9" w:unhideWhenUsed="1" w:qFormat="1"/>
+    <w:lsdException w:name="heading 9" w:semiHidden="1" w:uiPriority="9" w:unhideWhenUsed="1" w:qFormat="1"/>
+    <w:lsdException w:name="index 1" w:semiHidden="1" w:unhideWhenUsed="1"/>
+    <w:lsdException w:name="index 2" w:semiHidden="1" w:unhideWhenUsed="1"/>
+    <w:lsdException w:name="index 3" w:semiHidden="1" w:unhideWhenUsed="1"/>
+    <w:lsdException w:name="index 4" w:semiHidden="1" w:unhideWhenUsed="1"/>
+    <w:lsdException w:name="index 5" w:semiHidden="1" w:unhideWhenUsed="1"/>
+    <w:lsdException w:name="index 6" w:semiHidden="1" w:unhideWhenUsed="1"/>
+    <w:lsdException w:name="index 7" w:semiHidden="1" w:unhideWhenUsed="1"/>
+    <w:lsdException w:name="index 8" w:semiHidden="1" w:unhideWhenUsed="1"/>
+    <w:lsdException w:name="index 9" w:semiHidden="1" w:unhideWhenUsed="1"/>
+    <w:lsdException w:name="toc 1" w:semiHidden="1" w:uiPriority="39" w:unhideWhenUsed="1"/>
+    <w:lsdException w:name="toc 2" w:semiHidden="1" w:uiPriority="39" w:unhideWhenUsed="1"/>
+    <w:lsdException w:name="toc 3" w:semiHidden="1" w:uiPriority="39" w:unhideWhenUsed="1"/>
+    <w:lsdException w:name="toc 4" w:semiHidden="1" w:uiPriority="39" w:unhideWhenUsed="1"/>
+    <w:lsdException w:name="toc 5" w:semiHidden="1" w:uiPriority="39" w:unhideWhenUsed="1"/>
+    <w:lsdException w:name="toc 6" w:semiHidden="1" w:uiPriority="39" w:unhideWhenUsed="1"/>
+    <w:lsdException w:name="toc 7" w:semiHidden="1" w:uiPriority="39" w:unhideWhenUsed="1"/>
+    <w:lsdException w:name="toc 8" w:semiHidden="1" w:uiPriority="39" w:unhideWhenUsed="1"/>
+    <w:lsdException w:name="toc 9" w:semiHidden="1" w:uiPriority="39" w:unhideWhenUsed="1"/>
+    <w:lsdException w:name="Normal Indent" w:semiHidden="1" w:unhideWhenUsed="1"/>
+    <w:lsdException w:name="footnote text" w:semiHidden="1" w:unhideWhenUsed="1"/>
+    <w:lsdException w:name="annotation text" w:semiHidden="1" w:unhideWhenUsed="1"/>
+    <w:lsdException w:name="header" w:semiHidden="1" w:unhideWhenUsed="1"/>
+    <w:lsdException w:name="footer" w:semiHidden="1" w:unhideWhenUsed="1"/>
+    <w:lsdException w:name="index heading" w:semiHidden="1" w:unhideWhenUsed="1"/>
+    <w:lsdException w:name="caption" w:semiHidden="1" w:uiPriority="35" w:unhideWhenUsed="1"/>
+    <w:lsdException w:name="table of figures" w:semiHidden="1" w:unhideWhenUsed="1"/>
+    <w:lsdException w:name="envelope address" w:semiHidden="1" w:unhideWhenUsed="1"/>
+    <w:lsdException w:name="envelope return" w:semiHidden="1" w:unhideWhenUsed="1"/>
+    <w:lsdException w:name="footnote reference" w:semiHidden="1" w:unhideWhenUsed="1"/>
+    <w:lsdException w:name="annotation reference" w:semiHidden="1" w:unhideWhenUsed="1"/>
+    <w:lsdException w:name="line number" w:semiHidden="1" w:unhideWhenUsed="1"/>
+    <w:lsdException w:name="page number" w:semiHidden="1" w:unhideWhenUsed="1"/>
+    <w:lsdException w:name="endnote reference" w:semiHidden="1" w:unhideWhenUsed="1"/>
+    <w:lsdException w:name="endnote text" w:semiHidden="1" w:unhideWhenUsed="1"/>
+    <w:lsdException w:name="table of authorities" w:semiHidden="1" w:unhideWhenUsed="1"/>
+    <w:lsdException w:name="macro" w:semiHidden="1" w:unhideWhenUsed="1"/>
+    <w:lsdException w:name="toa heading" w:semiHidden="1" w:unhideWhenUsed="1"/>
+    <w:lsdException w:name="List" w:semiHidden="1" w:unhideWhenUsed="1"/>
+    <w:lsdException w:name="List Bullet" w:semiHidden="1" w:unhideWhenUsed="1"/>
+    <w:lsdException w:name="List Number" w:semiHidden="1" w:unhideWhenUsed="1"/>
+    <w:lsdException w:name="List 2" w:semiHidden="1" w:unhideWhenUsed="1"/>
+    <w:lsdException w:name="List 3" w:semiHidden="1" w:unhideWhenUsed="1"/>
+    <w:lsdException w:name="List 4" w:semiHidden="1" w:unhideWhenUsed="1"/>
+    <w:lsdException w:name="List 5" w:semiHidden="1" w:unhideWhenUsed="1"/>
+    <w:lsdException w:name="List Bullet 2" w:semiHidden="1" w:unhideWhenUsed="1"/>
+    <w:lsdException w:name="List Bullet 3" w:semiHidden="1" w:unhideWhenUsed="1"/>
+    <w:lsdException w:name="List Bullet 4" w:semiHidden="1" w:unhideWhenUsed="1"/>
+    <w:lsdException w:name="List Bullet 5" w:semiHidden="1" w:unhideWhenUsed="1"/>
+    <w:lsdException w:name="List Number 2" w:semiHidden="1" w:unhideWhenUsed="1"/>
+    <w:lsdException w:name="List Number 3" w:semiHidden="1" w:unhideWhenUsed="1"/>
+    <w:lsdException w:name="List Number 4" w:semiHidden="1" w:unhideWhenUsed="1"/>
+    <w:lsdException w:name="List Number 5" w:semiHidden="1" w:unhideWhenUsed="1"/>
+    <w:lsdException w:name="Title" w:uiPriority="10" w:qFormat="1"/>
+    <w:lsdException w:name="Closing" w:semiHidden="1" w:unhideWhenUsed="1"/>
+    <w:lsdException w:name="Signature" w:semiHidden="1" w:unhideWhenUsed="1"/>
+    <w:lsdException w:name="Default Paragraph Font" w:semiHidden="1" w:uiPriority="1" w:unhideWhenUsed="1"/>
+    <w:lsdException w:name="Body Text" w:semiHidden="1" w:unhideWhenUsed="1"/>
+    <w:lsdException w:name="Body Text Indent" w:semiHidden="1" w:unhideWhenUsed="1"/>
+    <w:lsdException w:name="List Continue" w:semiHidden="1" w:unhideWhenUsed="1"/>
+    <w:lsdException w:name="List Continue 2" w:semiHidden="1" w:unhideWhenUsed="1"/>
+    <w:lsdException w:name="List Continue 3" w:semiHidden="1" w:unhideWhenUsed="1"/>
+    <w:lsdException w:name="List Continue 4" w:semiHidden="1" w:unhideWhenUsed="1"/>
+    <w:lsdException w:name="List Continue 5" w:semiHidden="1" w:unhideWhenUsed="1"/>
+    <w:lsdException w:name="Message Header" w:semiHidden="1" w:unhideWhenUsed="1"/>
+    <w:lsdException w:name="Subtitle" w:uiPriority="11" w:qFormat="1"/>
+    <w:lsdException w:name="Salutation" w:semiHidden="1" w:unhideWhenUsed="1"/>
+    <w:lsdException w:name="Date" w:semiHidden="1" w:unhideWhenUsed="1"/>
+    <w:lsdException w:name="Body Text First Indent" w:semiHidden="1" w:unhideWhenUsed="1"/>
+    <w:lsdException w:name="Body Text First Indent 2" w:semiHidden="1" w:unhideWhenUsed="1"/>
+    <w:lsdException w:name="Note Heading" w:semiHidden="1" w:unhideWhenUsed="1"/>
+    <w:lsdException w:name="Body Text 2" w:semiHidden="1" w:unhideWhenUsed="1"/>
+    <w:lsdException w:name="Body Text 3" w:semiHidden="1" w:unhideWhenUsed="1"/>
+    <w:lsdException w:name="Body Text Indent 2" w:semiHidden="1" w:unhideWhenUsed="1"/>
+    <w:lsdException w:name="Body Text Indent 3" w:semiHidden="1" w:unhideWhenUsed="1"/>
+    <w:lsdException w:name="Block Text" w:semiHidden="1" w:unhideWhenUsed="1"/>
+    <w:lsdException w:name="Hyperlink" w:semiHidden="1" w:unhideWhenUsed="1"/>
+    <w:lsdException w:name="FollowedHyperlink" w:semiHidden="1" w:unhideWhenUsed="1"/>
+    <w:lsdException w:name="Strong" w:uiPriority="22" w:qFormat="1"/>
+    <w:lsdException w:name="Emphasis" w:uiPriority="20" w:qFormat="1"/>
+    <w:lsdException w:name="Document Map" w:semiHidden="1" w:unhideWhenUsed="1"/>
+    <w:lsdException w:name="Plain Text" w:semiHidden="1" w:unhideWhenUsed="1"/>
+    <w:lsdException w:name="E-mail Signature" w:semiHidden="1" w:unhideWhenUsed="1"/>
+    <w:lsdException w:name="HTML Top of Form" w:semiHidden="1" w:unhideWhenUsed="1"/>
+    <w:lsdException w:name="HTML Bottom of Form" w:semiHidden="1" w:unhideWhenUsed="1"/>
+    <w:lsdException w:name="Normal (Web)" w:semiHidden="1" w:unhideWhenUsed="1"/>
+    <w:lsdException w:name="HTML Acronym" w:semiHidden="1" w:unhideWhenUsed="1"/>
+    <w:lsdException w:name="HTML Address" w:semiHidden="1" w:unhideWhenUsed="1"/>
+    <w:lsdException w:name="HTML Cite" w:semiHidden="1" w:unhideWhenUsed="1"/>
+    <w:lsdException w:name="HTML Code" w:semiHidden="1" w:unhideWhenUsed="1"/>
+    <w:lsdException w:name="HTML Definition" w:semiHidden="1" w:unhideWhenUsed="1"/>
+    <w:lsdException w:name="HTML Keyboard" w:semiHidden="1" w:unhideWhenUsed="1"/>
+    <w:lsdException w:name="HTML Preformatted" w:semiHidden="1" w:unhideWhenUsed="1"/>
+    <w:lsdException w:name="HTML Sample" w:semiHidden="1" w:unhideWhenUsed="1"/>
+    <w:lsdException w:name="HTML Typewriter" w:semiHidden="1" w:unhideWhenUsed="1"/>
+    <w:lsdException w:name="HTML Variable" w:semiHidden="1" w:unhideWhenUsed="1"/>
+    <w:lsdException w:name="Normal Table" w:semiHidden="1" w:unhideWhenUsed="1"/>
+    <w:lsdException w:name="annotation subject" w:semiHidden="1" w:unhideWhenUsed="1"/>
+    <w:lsdException w:name="No List" w:semiHidden="1" w:unhideWhenUsed="1"/>
+    <w:lsdException w:name="Outline List 1" w:semiHidden="1" w:unhideWhenUsed="1"/>
+    <w:lsdException w:name="Outline List 2" w:semiHidden="1" w:unhideWhenUsed="1"/>
+    <w:lsdException w:name="Outline List 3" w:semiHidden="1" w:unhideWhenUsed="1"/>
+    <w:lsdException w:name="Table Simple 1" w:semiHidden="1" w:unhideWhenUsed="1"/>
+    <w:lsdException w:name="Table Simple 2" w:semiHidden="1" w:unhideWhenUsed="1"/>
+    <w:lsdException w:name="Table Simple 3" w:semiHidden="1" w:unhideWhenUsed="1"/>
+    <w:lsdException w:name="Table Classic 1" w:semiHidden="1" w:unhideWhenUsed="1"/>
+    <w:lsdException w:name="Table Classic 2" w:semiHidden="1" w:unhideWhenUsed="1"/>
+    <w:lsdException w:name="Table Classic 3" w:semiHidden="1" w:unhideWhenUsed="1"/>
+    <w:lsdException w:name="Table Classic 4" w:semiHidden="1" w:unhideWhenUsed="1"/>
+    <w:lsdException w:name="Table Colorful 1" w:semiHidden="1" w:unhideWhenUsed="1"/>
+    <w:lsdException w:name="Table Colorful 2" w:semiHidden="1" w:unhideWhenUsed="1"/>
+    <w:lsdException w:name="Table Colorful 3" w:semiHidden="1" w:unhideWhenUsed="1"/>
+    <w:lsdException w:name="Table Columns 1" w:semiHidden="1" w:unhideWhenUsed="1"/>
+    <w:lsdException w:name="Table Columns 2" w:semiHidden="1" w:unhideWhenUsed="1"/>
+    <w:lsdException w:name="Table Columns 3" w:semiHidden="1" w:unhideWhenUsed="1"/>
+    <w:lsdException w:name="Table Columns 4" w:semiHidden="1" w:unhideWhenUsed="1"/>
+    <w:lsdException w:name="Table Columns 5" w:semiHidden="1" w:unhideWhenUsed="1"/>
+    <w:lsdException w:name="Table Grid 1" w:semiHidden="1" w:unhideWhenUsed="1"/>
+    <w:lsdException w:name="Table Grid 2" w:semiHidden="1" w:unhideWhenUsed="1"/>
+    <w:lsdException w:name="Table Grid 3" w:semiHidden="1" w:unhideWhenUsed="1"/>
+    <w:lsdException w:name="Table Grid 4" w:semiHidden="1" w:unhideWhenUsed="1"/>
+    <w:lsdException w:name="Table Grid 5" w:semiHidden="1" w:unhideWhenUsed="1"/>
+    <w:lsdException w:name="Table Grid 6" w:semiHidden="1" w:unhideWhenUsed="1"/>
+    <w:lsdException w:name="Table Grid 7" w:semiHidden="1" w:unhideWhenUsed="1"/>
+    <w:lsdException w:name="Table Grid 8" w:semiHidden="1" w:unhideWhenUsed="1"/>
+    <w:lsdException w:name="Table List 1" w:semiHidden="1" w:unhideWhenUsed="1"/>
+    <w:lsdException w:name="Table List 2" w:semiHidden="1" w:unhideWhenUsed="1"/>
+    <w:lsdException w:name="Table List 3" w:semiHidden="1" w:unhideWhenUsed="1"/>
+    <w:lsdException w:name="Table List 4" w:semiHidden="1" w:unhideWhenUsed="1"/>
+    <w:lsdException w:name="Table List 5" w:semiHidden="1" w:unhideWhenUsed="1"/>
+    <w:lsdException w:name="Table List 6" w:semiHidden="1" w:unhideWhenUsed="1"/>
+    <w:lsdException w:name="Table List 7" w:semiHidden="1" w:unhideWhenUsed="1"/>
+    <w:lsdException w:name="Table List 8" w:semiHidden="1" w:unhideWhenUsed="1"/>
+    <w:lsdException w:name="Table 3D effects 1" w:semiHidden="1" w:unhideWhenUsed="1"/>
+    <w:lsdException w:name="Table 3D effects 2" w:semiHidden="1" w:unhideWhenUsed="1"/>
+    <w:lsdException w:name="Table 3D effects 3" w:semiHidden="1" w:unhideWhenUsed="1"/>
+    <w:lsdException w:name="Table Contemporary" w:semiHidden="1" w:unhideWhenUsed="1"/>
+    <w:lsdException w:name="Table Elegant" w:semiHidden="1" w:unhideWhenUsed="1"/>
+    <w:lsdException w:name="Table Professional" w:semiHidden="1" w:unhideWhenUsed="1"/>
+    <w:lsdException w:name="Table Subtle 1" w:semiHidden="1" w:unhideWhenUsed="1"/>
+    <w:lsdException w:name="Table Subtle 2" w:semiHidden="1" w:unhideWhenUsed="1"/>
+    <w:lsdException w:name="Table Web 1" w:semiHidden="1" w:unhideWhenUsed="1"/>
+    <w:lsdException w:name="Table Web 2" w:semiHidden="1" w:unhideWhenUsed="1"/>
+    <w:lsdException w:name="Table Web 3" w:semiHidden="1" w:unhideWhenUsed="1"/>
+    <w:lsdException w:name="Balloon Text" w:semiHidden="1" w:unhideWhenUsed="1"/>
+    <w:lsdException w:name="Table Grid" w:semiHidden="1" w:uiPriority="59" w:unhideWhenUsed="1"/>
+    <w:lsdException w:name="Table Theme" w:semiHidden="1" w:unhideWhenUsed="1"/>
+    <w:lsdException w:name="Placeholder Text" w:semiHidden="1"/>
+    <w:lsdException w:name="No Spacing" w:uiPriority="1" w:qFormat="1"/>
+    <w:lsdException w:name="Light Shading" w:uiPriority="60"/>
+    <w:lsdException w:name="Light List" w:uiPriority="61"/>
+    <w:lsdException w:name="Light Grid" w:uiPriority="62"/>
+    <w:lsdException w:name="Medium Shading 1" w:uiPriority="63"/>
+    <w:lsdException w:name="Medium Shading 2" w:uiPriority="64"/>
+    <w:lsdException w:name="Medium List 1" w:uiPriority="65"/>
+    <w:lsdException w:name="Medium List 2" w:uiPriority="66"/>
+    <w:lsdException w:name="Medium Grid 1" w:uiPriority="67"/>
+    <w:lsdException w:name="Medium Grid 2" w:uiPriority="68"/>
+    <w:lsdException w:name="Medium Grid 3" w:uiPriority="69"/>
+    <w:lsdException w:name="Dark List" w:uiPriority="70"/>
+    <w:lsdException w:name="Colorful Shading" w:uiPriority="71"/>
+    <w:lsdException w:name="Colorful List" w:uiPriority="72"/>
+    <w:lsdException w:name="Colorful Grid" w:uiPriority="73"/>
+    <w:lsdException w:name="Light Shading Accent 1" w:uiPriority="60"/>
+    <w:lsdException w:name="Light List Accent 1" w:uiPriority="61"/>
+    <w:lsdException w:name="Light Grid Accent 1" w:uiPriority="62"/>
+    <w:lsdException w:name="Medium Shading 1 Accent 1" w:uiPriority="63"/>
+    <w:lsdException w:name="Medium Shading 2 Accent 1" w:uiPriority="64"/>
+    <w:lsdException w:name="Medium List 1 Accent 1" w:uiPriority="65"/>
+    <w:lsdException w:name="Revision" w:semiHidden="1"/>
+    <w:lsdException w:name="List Paragraph" w:uiPriority="34" w:qFormat="1"/>
+    <w:lsdException w:name="Quote" w:uiPriority="29" w:qFormat="1"/>
+    <w:lsdException w:name="Intense Quote" w:uiPriority="30" w:qFormat="1"/>
+    <w:lsdException w:name="Medium List 2 Accent 1" w:uiPriority="66"/>
+    <w:lsdException w:name="Medium Grid 1 Accent 1" w:uiPriority="67"/>
+    <w:lsdException w:name="Medium Grid 2 Accent 1" w:uiPriority="68"/>
+    <w:lsdException w:name="Medium Grid 3 Accent 1" w:uiPriority="69"/>
+    <w:lsdException w:name="Dark List Accent 1" w:uiPriority="70"/>
+    <w:lsdException w:name="Colorful Shading Accent 1" w:uiPriority="71"/>
+    <w:lsdException w:name="Colorful List Accent 1" w:uiPriority="72"/>
+    <w:lsdException w:name="Colorful Grid Accent 1" w:uiPriority="73"/>
+    <w:lsdException w:name="Light Shading Accent 2" w:uiPriority="60"/>
+    <w:lsdException w:name="Light List Accent 2" w:uiPriority="61"/>
+    <w:lsdException w:name="Light Grid Accent 2" w:uiPriority="62"/>
+    <w:lsdException w:name="Medium Shading 1 Accent 2" w:uiPriority="63"/>
+    <w:lsdException w:name="Medium Shading 2 Accent 2" w:uiPriority="64"/>
+    <w:lsdException w:name="Medium List 1 Accent 2" w:uiPriority="65"/>
+    <w:lsdException w:name="Medium List 2 Accent 2" w:uiPriority="66"/>
+    <w:lsdException w:name="Medium Grid 1 Accent 2" w:uiPriority="67"/>
+    <w:lsdException w:name="Medium Grid 2 Accent 2" w:uiPriority="68"/>
+    <w:lsdException w:name="Medium Grid 3 Accent 2" w:uiPriority="69"/>
+    <w:lsdException w:name="Dark List Accent 2" w:uiPriority="70"/>
+    <w:lsdException w:name="Colorful Shading Accent 2" w:uiPriority="71"/>
+    <w:lsdException w:name="Colorful List Accent 2" w:uiPriority="72"/>
+    <w:lsdException w:name="Colorful Grid Accent 2" w:uiPriority="73"/>
+    <w:lsdException w:name="Light Shading Accent 3" w:uiPriority="60"/>
+    <w:lsdException w:name="Light List Accent 3" w:uiPriority="61"/>
+    <w:lsdException w:name="Light Grid Accent 3" w:uiPriority="62"/>
+    <w:lsdException w:name="Medium Shading 1 Accent 3" w:uiPriority="63"/>
+    <w:lsdException w:name="Medium Shading 2 Accent 3" w:uiPriority="64"/>
+    <w:lsdException w:name="Medium List 1 Accent 3" w:uiPriority="65"/>
+    <w:lsdException w:name="Medium List 2 Accent 3" w:uiPriority="66"/>
+    <w:lsdException w:name="Medium Grid 1 Accent 3" w:uiPriority="67"/>
+    <w:lsdException w:name="Medium Grid 2 Accent 3" w:uiPriority="68"/>
+    <w:lsdException w:name="Medium Grid 3 Accent 3" w:uiPriority="69"/>
+    <w:lsdException w:name="Dark List Accent 3" w:uiPriority="70"/>
+    <w:lsdException w:name="Colorful Shading Accent 3" w:uiPriority="71"/>
+    <w:lsdException w:name="Colorful List Accent 3" w:uiPriority="72"/>
+    <w:lsdException w:name="Colorful Grid Accent 3" w:uiPriority="73"/>
+    <w:lsdException w:name="Light Shading Accent 4" w:uiPriority="60"/>
+    <w:lsdException w:name="Light List Accent 4" w:uiPriority="61"/>
+    <w:lsdException w:name="Light Grid Accent 4" w:uiPriority="62"/>
+    <w:lsdException w:name="Medium Shading 1 Accent 4" w:uiPriority="63"/>
+    <w:lsdException w:name="Medium Shading 2 Accent 4" w:uiPriority="64"/>
+    <w:lsdException w:name="Medium List 1 Accent 4" w:uiPriority="65"/>
+    <w:lsdException w:name="Medium List 2 Accent 4" w:uiPriority="66"/>
+    <w:lsdException w:name="Medium Grid 1 Accent 4" w:uiPriority="67"/>
+    <w:lsdException w:name="Medium Grid 2 Accent 4" w:uiPriority="68"/>
+    <w:lsdException w:name="Medium Grid 3 Accent 4" w:uiPriority="69"/>
+    <w:lsdException w:name="Dark List Accent 4" w:uiPriority="70"/>
+    <w:lsdException w:name="Colorful Shading Accent 4" w:uiPriority="71"/>
+    <w:lsdException w:name="Colorful List Accent 4" w:uiPriority="72"/>
+    <w:lsdException w:name="Colorful Grid Accent 4" w:uiPriority="73"/>
+    <w:lsdException w:name="Light Shading Accent 5" w:uiPriority="60"/>
+    <w:lsdException w:name="Light List Accent 5" w:uiPriority="61"/>
+    <w:lsdException w:name="Light Grid Accent 5" w:uiPriority="62"/>
+    <w:lsdException w:name="Medium Shading 1 Accent 5" w:uiPriority="63"/>
+    <w:lsdException w:name="Medium Shading 2 Accent 5" w:uiPriority="64"/>
+    <w:lsdException w:name="Medium List 1 Accent 5" w:uiPriority="65"/>
+    <w:lsdException w:name="Medium List 2 Accent 5" w:uiPriority="66"/>
+    <w:lsdException w:name="Medium Grid 1 Accent 5" w:uiPriority="67"/>
+    <w:lsdException w:name="Medium Grid 2 Accent 5" w:uiPriority="68"/>
+    <w:lsdException w:name="Medium Grid 3 Accent 5" w:uiPriority="69"/>
+    <w:lsdException w:name="Dark List Accent 5" w:uiPriority="70"/>
+    <w:lsdException w:name="Colorful Shading Accent 5" w:uiPriority="71"/>
+    <w:lsdException w:name="Colorful List Accent 5" w:uiPriority="72"/>
+    <w:lsdException w:name="Colorful Grid Accent 5" w:uiPriority="73"/>
+    <w:lsdException w:name="Light Shading Accent 6" w:uiPriority="60"/>
+    <w:lsdException w:name="Light List Accent 6" w:uiPriority="61"/>
+    <w:lsdException w:name="Light Grid Accent 6" w:uiPriority="62"/>
+    <w:lsdException w:name="Medium Shading 1 Accent 6" w:uiPriority="63"/>
+    <w:lsdException w:name="Medium Shading 2 Accent 6" w:uiPriority="64"/>
+    <w:lsdException w:name="Medium List 1 Accent 6" w:uiPriority="65"/>
+    <w:lsdException w:name="Medium List 2 Accent 6" w:uiPriority="66"/>
+    <w:lsdException w:name="Medium Grid 1 Accent 6" w:uiPriority="67"/>
+    <w:lsdException w:name="Medium Grid 2 Accent 6" w:uiPriority="68"/>
+    <w:lsdException w:name="Medium Grid 3 Accent 6" w:uiPriority="69"/>
+    <w:lsdException w:name="Dark List Accent 6" w:uiPriority="70"/>
+    <w:lsdException w:name="Colorful Shading Accent 6" w:uiPriority="71"/>
+    <w:lsdException w:name="Colorful List Accent 6" w:uiPriority="72"/>
+    <w:lsdException w:name="Colorful Grid Accent 6" w:uiPriority="73"/>
+    <w:lsdException w:name="Subtle Emphasis" w:uiPriority="19" w:qFormat="1"/>
+    <w:lsdException w:name="Intense Emphasis" w:uiPriority="21" w:qFormat="1"/>
+    <w:lsdException w:name="Subtle Reference" w:uiPriority="31" w:qFormat="1"/>
+    <w:lsdException w:name="Intense Reference" w:uiPriority="32" w:qFormat="1"/>
+    <w:lsdException w:name="Book Title" w:uiPriority="33" w:qFormat="1"/>
+    <w:lsdException w:name="Bibliography" w:semiHidden="1" w:uiPriority="37" w:unhideWhenUsed="1"/>
+    <w:lsdException w:name="TOC Heading" w:semiHidden="1" w:uiPriority="39" w:unhideWhenUsed="1" w:qFormat="1"/>
+    <w:lsdException w:name="Plain Table 1" w:uiPriority="41"/>
+    <w:lsdException w:name="Plain Table 2" w:uiPriority="42"/>
+    <w:lsdException w:name="Plain Table 3" w:uiPriority="43"/>
+    <w:lsdException w:name="Plain Table 4" w:uiPriority="44"/>
+    <w:lsdException w:name="Plain Table 5" w:uiPriority="45"/>
+    <w:lsdException w:name="Grid Table Light" w:uiPriority="40"/>
+    <w:lsdException w:name="Grid Table 1 Light" w:uiPriority="46"/>
+    <w:lsdException w:name="Grid Table 2" w:uiPriority="47"/>
+    <w:lsdException w:name="Grid Table 3" w:uiPriority="48"/>
+    <w:lsdException w:name="Grid Table 4" w:uiPriority="49"/>
+    <w:lsdException w:name="Grid Table 5 Dark" w:uiPriority="50"/>
+    <w:lsdException w:name="Grid Table 6 Colorful" w:uiPriority="51"/>
+    <w:lsdException w:name="Grid Table 7 Colorful" w:uiPriority="52"/>
+    <w:lsdException w:name="Grid Table 1 Light Accent 1" w:uiPriority="46"/>
+    <w:lsdException w:name="Grid Table 2 Accent 1" w:uiPriority="47"/>
+    <w:lsdException w:name="Grid Table 3 Accent 1" w:uiPriority="48"/>
+    <w:lsdException w:name="Grid Table 4 Accent 1" w:uiPriority="49"/>
+    <w:lsdException w:name="Grid Table 5 Dark Accent 1" w:uiPriority="50"/>
+    <w:lsdException w:name="Grid Table 6 Colorful Accent 1" w:uiPriority="51"/>
+    <w:lsdException w:name="Grid Table 7 Colorful Accent 1" w:uiPriority="52"/>
+    <w:lsdException w:name="Grid Table 1 Light Accent 2" w:uiPriority="46"/>
+    <w:lsdException w:name="Grid Table 2 Accent 2" w:uiPriority="47"/>
+    <w:lsdException w:name="Grid Table 3 Accent 2" w:uiPriority="48"/>
+    <w:lsdException w:name="Grid Table 4 Accent 2" w:uiPriority="49"/>
+    <w:lsdException w:name="Grid Table 5 Dark Accent 2" w:uiPriority="50"/>
+    <w:lsdException w:name="Grid Table 6 Colorful Accent 2" w:uiPriority="51"/>
+    <w:lsdException w:name="Grid Table 7 Colorful Accent 2" w:uiPriority="52"/>
+    <w:lsdException w:name="Grid Table 1 Light Accent 3" w:uiPriority="46"/>
+    <w:lsdException w:name="Grid Table 2 Accent 3" w:uiPriority="47"/>
+    <w:lsdException w:name="Grid Table 3 Accent 3" w:uiPriority="48"/>
+    <w:lsdException w:name="Grid Table 4 Accent 3" w:uiPriority="49"/>
+    <w:lsdException w:name="Grid Table 5 Dark Accent 3" w:uiPriority="50"/>
+    <w:lsdException w:name="Grid Table 6 Colorful Accent 3" w:uiPriority="51"/>
+    <w:lsdException w:name="Grid Table 7 Colorful Accent 3" w:uiPriority="52"/>
+    <w:lsdException w:name="Grid Table 1 Light Accent 4" w:uiPriority="46"/>
+    <w:lsdException w:name="Grid Table 2 Accent 4" w:uiPriority="47"/>
+    <w:lsdException w:name="Grid Table 3 Accent 4" w:uiPriority="48"/>
+    <w:lsdException w:name="Grid Table 4 Accent 4" w:uiPriority="49"/>
+    <w:lsdException w:name="Grid Table 5 Dark Accent 4" w:uiPriority="50"/>
+    <w:lsdException w:name="Grid Table 6 Colorful Accent 4" w:uiPriority="51"/>
+    <w:lsdException w:name="Grid Table 7 Colorful Accent 4" w:uiPriority="52"/>
+    <w:lsdException w:name="Grid Table 1 Light Accent 5" w:uiPriority="46"/>
+    <w:lsdException w:name="Grid Table 2 Accent 5" w:uiPriority="47"/>
+    <w:lsdException w:name="Grid Table 3 Accent 5" w:uiPriority="48"/>
+    <w:lsdException w:name="Grid Table 4 Accent 5" w:uiPriority="49"/>
+    <w:lsdException w:name="Grid Table 5 Dark Accent 5" w:uiPriority="50"/>
+    <w:lsdException w:name="Grid Table 6 Colorful Accent 5" w:uiPriority="51"/>
+    <w:lsdException w:name="Grid Table 7 Colorful Accent 5" w:uiPriority="52"/>
+    <w:lsdException w:name="Grid Table 1 Light Accent 6" w:uiPriority="46"/>
+    <w:lsdException w:name="Grid Table 2 Accent 6" w:uiPriority="47"/>
+    <w:lsdException w:name="Grid Table 3 Accent 6" w:uiPriority="48"/>
+    <w:lsdException w:name="Grid Table 4 Accent 6" w:uiPriority="49"/>
+    <w:lsdException w:name="Grid Table 5 Dark Accent 6" w:uiPriority="50"/>
+    <w:lsdException w:name="Grid Table 6 Colorful Accent 6" w:uiPriority="51"/>
+    <w:lsdException w:name="Grid Table 7 Colorful Accent 6" w:uiPriority="52"/>
+    <w:lsdException w:name="List Table 1 Light" w:uiPriority="46"/>
+    <w:lsdException w:name="List Table 2" w:uiPriority="47"/>
+    <w:lsdException w:name="List Table 3" w:uiPriority="48"/>
+    <w:lsdException w:name="List Table 4" w:uiPriority="49"/>
+    <w:lsdException w:name="List Table 5 Dark" w:uiPriority="50"/>
+    <w:lsdException w:name="List Table 6 Colorful" w:uiPriority="51"/>
+    <w:lsdException w:name="List Table 7 Colorful" w:uiPriority="52"/>
+    <w:lsdException w:name="List Table 1 Light Accent 1" w:uiPriority="46"/>
+    <w:lsdException w:name="List Table 2 Accent 1" w:uiPriority="47"/>
+    <w:lsdException w:name="List Table 3 Accent 1" w:uiPriority="48"/>
+    <w:lsdException w:name="List Table 4 Accent 1" w:uiPriority="49"/>
+    <w:lsdException w:name="List Table 5 Dark Accent 1" w:uiPriority="50"/>
+    <w:lsdException w:name="List Table 6 Colorful Accent 1" w:uiPriority="51"/>
+    <w:lsdException w:name="List Table 7 Colorful Accent 1" w:uiPriority="52"/>
+    <w:lsdException w:name="List Table 1 Light Accent 2" w:uiPriority="46"/>
+    <w:lsdException w:name="List Table 2 Accent 2" w:uiPriority="47"/>
+    <w:lsdException w:name="List Table 3 Accent 2" w:uiPriority="48"/>
+    <w:lsdException w:name="List Table 4 Accent 2" w:uiPriority="49"/>
+    <w:lsdException w:name="List Table 5 Dark Accent 2" w:uiPriority="50"/>
+    <w:lsdException w:name="List Table 6 Colorful Accent 2" w:uiPriority="51"/>
+    <w:lsdException w:name="List Table 7 Colorful Accent 2" w:uiPriority="52"/>
+    <w:lsdException w:name="List Table 1 Light Accent 3" w:uiPriority="46"/>
+    <w:lsdException w:name="List Table 2 Accent 3" w:uiPriority="47"/>
+    <w:lsdException w:name="List Table 3 Accent 3" w:uiPriority="48"/>
+    <w:lsdException w:name="List Table 4 Accent 3" w:uiPriority="49"/>
+    <w:lsdException w:name="List Table 5 Dark Accent 3" w:uiPriority="50"/>
+    <w:lsdException w:name="List Table 6 Colorful Accent 3" w:uiPriority="51"/>
+    <w:lsdException w:name="List Table 7 Colorful Accent 3" w:uiPriority="52"/>
+    <w:lsdException w:name="List Table 1 Light Accent 4" w:uiPriority="46"/>
+    <w:lsdException w:name="List Table 2 Accent 4" w:uiPriority="47"/>
+    <w:lsdException w:name="List Table 3 Accent 4" w:uiPriority="48"/>
+    <w:lsdException w:name="List Table 4 Accent 4" w:uiPriority="49"/>
+    <w:lsdException w:name="List Table 5 Dark Accent 4" w:uiPriority="50"/>
+    <w:lsdException w:name="List Table 6 Colorful Accent 4" w:uiPriority="51"/>
+    <w:lsdException w:name="List Table 7 Colorful Accent 4" w:uiPriority="52"/>
+    <w:lsdException w:name="List Table 1 Light Accent 5" w:uiPriority="46"/>
+    <w:lsdException w:name="List Table 2 Accent 5" w:uiPriority="47"/>
+    <w:lsdException w:name="List Table 3 Accent 5" w:uiPriority="48"/>
+    <w:lsdException w:name="List Table 4 Accent 5" w:uiPriority="49"/>
+    <w:lsdException w:name="List Table 5 Dark Accent 5" w:uiPriority="50"/>
+    <w:lsdException w:name="List Table 6 Colorful Accent 5" w:uiPriority="51"/>
+    <w:lsdException w:name="List Table 7 Colorful Accent 5" w:uiPriority="52"/>
+    <w:lsdException w:name="List Table 1 Light Accent 6" w:uiPriority="46"/>
+    <w:lsdException w:name="List Table 2 Accent 6" w:uiPriority="47"/>
+    <w:lsdException w:name="List Table 3 Accent 6" w:uiPriority="48"/>
+    <w:lsdException w:name="List Table 4 Accent 6" w:uiPriority="49"/>
+    <w:lsdException w:name="List Table 5 Dark Accent 6" w:uiPriority="50"/>
+    <w:lsdException w:name="List Table 6 Colorful Accent 6" w:uiPriority="51"/>
+    <w:lsdException w:name="List Table 7 Colorful Accent 6" w:uiPriority="52"/>
+    <w:lsdException w:name="Mention" w:semiHidden="1" w:unhideWhenUsed="1"/>
+    <w:lsdException w:name="Smart Hyperlink" w:semiHidden="1" w:unhideWhenUsed="1"/>
+    <w:lsdException w:name="Hashtag" w:semiHidden="1" w:unhideWhenUsed="1"/>
+    <w:lsdException w:name="Unresolved Mention" w:semiHidden="1" w:unhideWhenUsed="1"/>
+    <w:lsdException w:name="Smart Link" w:semiHidden="1" w:unhideWhenUsed="1"/>
   </w:latentStyles>
   <w:style w:type="paragraph" w:default="1" w:styleId="Normal">
     <w:name w:val="Normal"/>

</xml_diff>